<commit_message>
Update 2020  New Course Proposal Biol 2XXX Data skills for Biologists.docx
</commit_message>
<xml_diff>
--- a/Documents in progress/2020  New Course Proposal Biol 2XXX Data skills for Biologists.docx
+++ b/Documents in progress/2020  New Course Proposal Biol 2XXX Data skills for Biologists.docx
@@ -1,6 +1,6 @@
 
 <file path=word/document.xml><?xml version="1.0" encoding="utf-8"?>
-<w:document xmlns:wpc="http://schemas.microsoft.com/office/word/2010/wordprocessingCanvas" xmlns:cx="http://schemas.microsoft.com/office/drawing/2014/chartex" xmlns:cx1="http://schemas.microsoft.com/office/drawing/2015/9/8/chartex" xmlns:cx2="http://schemas.microsoft.com/office/drawing/2015/10/21/chartex" xmlns:cx3="http://schemas.microsoft.com/office/drawing/2016/5/9/chartex" xmlns:cx4="http://schemas.microsoft.com/office/drawing/2016/5/10/chartex" xmlns:cx5="http://schemas.microsoft.com/office/drawing/2016/5/11/chartex" xmlns:cx6="http://schemas.microsoft.com/office/drawing/2016/5/12/chartex" xmlns:cx7="http://schemas.microsoft.com/office/drawing/2016/5/13/chartex" xmlns:cx8="http://schemas.microsoft.com/office/drawing/2016/5/14/chartex" xmlns:mc="http://schemas.openxmlformats.org/markup-compatibility/2006" xmlns:aink="http://schemas.microsoft.com/office/drawing/2016/ink" xmlns:am3d="http://schemas.microsoft.com/office/drawing/2017/model3d" xmlns:o="urn:schemas-microsoft-com:office:office" xmlns:r="http://schemas.openxmlformats.org/officeDocument/2006/relationships" xmlns:m="http://schemas.openxmlformats.org/officeDocument/2006/math" xmlns:v="urn:schemas-microsoft-com:vml" xmlns:wp14="http://schemas.microsoft.com/office/word/2010/wordprocessingDrawing" xmlns:wp="http://schemas.openxmlformats.org/drawingml/2006/wordprocessingDrawing" xmlns:w10="urn:schemas-microsoft-com:office:word" xmlns:w="http://schemas.openxmlformats.org/wordprocessingml/2006/main" xmlns:w14="http://schemas.microsoft.com/office/word/2010/wordml" xmlns:w15="http://schemas.microsoft.com/office/word/2012/wordml" xmlns:w16cid="http://schemas.microsoft.com/office/word/2016/wordml/cid" xmlns:w16se="http://schemas.microsoft.com/office/word/2015/wordml/symex" xmlns:wpg="http://schemas.microsoft.com/office/word/2010/wordprocessingGroup" xmlns:wpi="http://schemas.microsoft.com/office/word/2010/wordprocessingInk" xmlns:wne="http://schemas.microsoft.com/office/word/2006/wordml" xmlns:wps="http://schemas.microsoft.com/office/word/2010/wordprocessingShape" mc:Ignorable="w14 w15 w16se w16cid wp14">
+<w:document xmlns:wpc="http://schemas.microsoft.com/office/word/2010/wordprocessingCanvas" xmlns:mo="http://schemas.microsoft.com/office/mac/office/2008/main" xmlns:mc="http://schemas.openxmlformats.org/markup-compatibility/2006" xmlns:mv="urn:schemas-microsoft-com:mac:vml" xmlns:o="urn:schemas-microsoft-com:office:office" xmlns:r="http://schemas.openxmlformats.org/officeDocument/2006/relationships" xmlns:m="http://schemas.openxmlformats.org/officeDocument/2006/math" xmlns:v="urn:schemas-microsoft-com:vml" xmlns:wp14="http://schemas.microsoft.com/office/word/2010/wordprocessingDrawing" xmlns:wp="http://schemas.openxmlformats.org/drawingml/2006/wordprocessingDrawing" xmlns:w10="urn:schemas-microsoft-com:office:word" xmlns:w="http://schemas.openxmlformats.org/wordprocessingml/2006/main" xmlns:w14="http://schemas.microsoft.com/office/word/2010/wordml" xmlns:wpg="http://schemas.microsoft.com/office/word/2010/wordprocessingGroup" xmlns:wpi="http://schemas.microsoft.com/office/word/2010/wordprocessingInk" xmlns:wne="http://schemas.microsoft.com/office/word/2006/wordml" xmlns:wps="http://schemas.microsoft.com/office/word/2010/wordprocessingShape" mc:Ignorable="w14 wp14">
   <w:body>
     <w:p>
       <w:pPr>
@@ -1198,7 +1198,7 @@
           <w:rFonts w:ascii="Arial" w:hAnsi="Arial" w:cs="Arial"/>
         </w:rPr>
         <w:sectPr>
-          <w:headerReference w:type="default" r:id="rId8"/>
+          <w:headerReference w:type="default" r:id="rId9"/>
           <w:pgSz w:w="12240" w:h="15840"/>
           <w:pgMar w:top="806" w:right="1036" w:bottom="691" w:left="1036" w:header="806" w:footer="691" w:gutter="0"/>
           <w:cols w:space="720"/>
@@ -2456,31 +2456,29 @@
         <w:t xml:space="preserve">, </w:t>
       </w:r>
       <w:commentRangeStart w:id="1"/>
-      <w:ins w:id="2" w:author="Shawn J. Leroux" w:date="2019-12-16T12:20:00Z">
-        <w:r>
-          <w:rPr>
-            <w:rFonts w:ascii="Arial" w:hAnsi="Arial" w:cs="Arial"/>
-            <w:bCs/>
-            <w:lang w:val="en-GB"/>
-          </w:rPr>
-          <w:t>4360</w:t>
-        </w:r>
-        <w:commentRangeEnd w:id="1"/>
-        <w:r>
-          <w:rPr>
-            <w:rStyle w:val="CommentReference"/>
-          </w:rPr>
-          <w:commentReference w:id="1"/>
-        </w:r>
-        <w:r>
-          <w:rPr>
-            <w:rFonts w:ascii="Arial" w:hAnsi="Arial" w:cs="Arial"/>
-            <w:bCs/>
-            <w:lang w:val="en-GB"/>
-          </w:rPr>
-          <w:t xml:space="preserve">, </w:t>
-        </w:r>
-      </w:ins>
+      <w:r>
+        <w:rPr>
+          <w:rFonts w:ascii="Arial" w:hAnsi="Arial" w:cs="Arial"/>
+          <w:bCs/>
+          <w:lang w:val="en-GB"/>
+        </w:rPr>
+        <w:t>4360</w:t>
+      </w:r>
+      <w:commentRangeEnd w:id="1"/>
+      <w:r>
+        <w:rPr>
+          <w:rStyle w:val="CommentReference"/>
+        </w:rPr>
+        <w:commentReference w:id="1"/>
+      </w:r>
+      <w:r>
+        <w:rPr>
+          <w:rFonts w:ascii="Arial" w:hAnsi="Arial" w:cs="Arial"/>
+          <w:bCs/>
+          <w:lang w:val="en-GB"/>
+        </w:rPr>
+        <w:t xml:space="preserve">, </w:t>
+      </w:r>
       <w:r>
         <w:rPr>
           <w:rFonts w:ascii="Arial" w:hAnsi="Arial" w:cs="Arial"/>
@@ -2496,9 +2494,17 @@
           <w:bCs/>
           <w:lang w:val="en-GB"/>
         </w:rPr>
-        <w:t>, ???</w:t>
+        <w:t>, ?</w:t>
       </w:r>
       <w:proofErr w:type="gramEnd"/>
+      <w:r>
+        <w:rPr>
+          <w:rFonts w:ascii="Arial" w:hAnsi="Arial" w:cs="Arial"/>
+          <w:bCs/>
+          <w:lang w:val="en-GB"/>
+        </w:rPr>
+        <w:t>??</w:t>
+      </w:r>
     </w:p>
     <w:p>
       <w:pPr>
@@ -2647,7 +2653,7 @@
         </w:rPr>
         <w:t xml:space="preserve"> ability to work with data using computers is </w:t>
       </w:r>
-      <w:commentRangeStart w:id="3"/>
+      <w:commentRangeStart w:id="2"/>
       <w:r>
         <w:rPr>
           <w:rFonts w:ascii="Arial" w:hAnsi="Arial" w:cs="Arial"/>
@@ -2655,12 +2661,12 @@
         </w:rPr>
         <w:t>valued</w:t>
       </w:r>
-      <w:commentRangeEnd w:id="3"/>
+      <w:commentRangeEnd w:id="2"/>
       <w:r>
         <w:rPr>
           <w:rStyle w:val="CommentReference"/>
         </w:rPr>
-        <w:commentReference w:id="3"/>
+        <w:commentReference w:id="2"/>
       </w:r>
       <w:r>
         <w:rPr>
@@ -2829,15 +2835,13 @@
         </w:rPr>
         <w:t>A main suggestion to improve quan</w:t>
       </w:r>
-      <w:ins w:id="4" w:author="Shawn J. Leroux" w:date="2019-12-16T12:01:00Z">
-        <w:r>
-          <w:rPr>
-            <w:rFonts w:ascii="Arial" w:hAnsi="Arial" w:cs="Arial"/>
-            <w:lang w:val="en-GB"/>
-          </w:rPr>
-          <w:t>t</w:t>
-        </w:r>
-      </w:ins>
+      <w:r>
+        <w:rPr>
+          <w:rFonts w:ascii="Arial" w:hAnsi="Arial" w:cs="Arial"/>
+          <w:lang w:val="en-GB"/>
+        </w:rPr>
+        <w:t>t</w:t>
+      </w:r>
       <w:r>
         <w:rPr>
           <w:rFonts w:ascii="Arial" w:hAnsi="Arial" w:cs="Arial"/>
@@ -3433,39 +3437,14 @@
           <w:rFonts w:ascii="Arial" w:hAnsi="Arial" w:cs="Arial"/>
           <w:b/>
         </w:rPr>
-        <w:t>Data</w:t>
-      </w:r>
-      <w:ins w:id="5" w:author="Shawn J. Leroux" w:date="2019-12-16T12:03:00Z">
-        <w:r>
-          <w:rPr>
-            <w:rFonts w:ascii="Arial" w:hAnsi="Arial" w:cs="Arial"/>
-            <w:b/>
-          </w:rPr>
-          <w:t xml:space="preserve"> </w:t>
-        </w:r>
-      </w:ins>
-      <w:r>
-        <w:rPr>
-          <w:rFonts w:ascii="Arial" w:hAnsi="Arial" w:cs="Arial"/>
-          <w:b/>
-        </w:rPr>
-        <w:t>carpent</w:t>
-      </w:r>
-      <w:del w:id="6" w:author="Shawn J. Leroux" w:date="2019-12-16T12:03:00Z">
-        <w:r>
-          <w:rPr>
-            <w:rFonts w:ascii="Arial" w:hAnsi="Arial" w:cs="Arial"/>
-            <w:b/>
-          </w:rPr>
-          <w:delText>a</w:delText>
-        </w:r>
-      </w:del>
-      <w:r>
-        <w:rPr>
-          <w:rFonts w:ascii="Arial" w:hAnsi="Arial" w:cs="Arial"/>
-          <w:b/>
-        </w:rPr>
-        <w:t>ry for Biologists</w:t>
+        <w:t xml:space="preserve">Data skills </w:t>
+      </w:r>
+      <w:r>
+        <w:rPr>
+          <w:rFonts w:ascii="Arial" w:hAnsi="Arial" w:cs="Arial"/>
+          <w:b/>
+        </w:rPr>
+        <w:t>for Biologists</w:t>
       </w:r>
       <w:r>
         <w:rPr>
@@ -3509,9 +3488,15 @@
         <w:rPr>
           <w:rFonts w:ascii="Arial" w:hAnsi="Arial" w:cs="Arial"/>
         </w:rPr>
-        <w:t>??</w:t>
+        <w:t>?</w:t>
       </w:r>
       <w:proofErr w:type="gramEnd"/>
+      <w:r>
+        <w:rPr>
+          <w:rFonts w:ascii="Arial" w:hAnsi="Arial" w:cs="Arial"/>
+        </w:rPr>
+        <w:t>?</w:t>
+      </w:r>
     </w:p>
     <w:p>
       <w:pPr>
@@ -3834,21 +3819,21 @@
         </w:rPr>
         <w:t xml:space="preserve">Basic </w:t>
       </w:r>
-      <w:commentRangeStart w:id="7"/>
+      <w:commentRangeStart w:id="3"/>
       <w:r>
         <w:rPr>
           <w:rFonts w:ascii="Arial" w:hAnsi="Arial" w:cs="Arial"/>
         </w:rPr>
         <w:t>Reproducibility</w:t>
       </w:r>
-      <w:commentRangeEnd w:id="7"/>
+      <w:commentRangeEnd w:id="3"/>
       <w:r>
         <w:rPr>
           <w:rStyle w:val="CommentReference"/>
           <w:rFonts w:ascii="Times New Roman" w:hAnsi="Times New Roman" w:cs="Times New Roman"/>
           <w:lang w:eastAsia="en-CA"/>
         </w:rPr>
-        <w:commentReference w:id="7"/>
+        <w:commentReference w:id="3"/>
       </w:r>
     </w:p>
     <w:p>
@@ -4035,36 +4020,26 @@
           <w:rFonts w:ascii="Arial" w:hAnsi="Arial" w:cs="Arial"/>
         </w:rPr>
       </w:pPr>
-      <w:ins w:id="8" w:author="Shawn J. Leroux" w:date="2019-12-16T12:09:00Z">
-        <w:r>
-          <w:rPr>
-            <w:rFonts w:ascii="Arial" w:hAnsi="Arial" w:cs="Arial"/>
-          </w:rPr>
-          <w:t>g</w:t>
-        </w:r>
-      </w:ins>
-      <w:del w:id="9" w:author="Shawn J. Leroux" w:date="2019-12-16T12:09:00Z">
-        <w:r>
-          <w:rPr>
-            <w:rFonts w:ascii="Arial" w:hAnsi="Arial" w:cs="Arial"/>
-          </w:rPr>
-          <w:delText>G</w:delText>
-        </w:r>
-      </w:del>
+      <w:proofErr w:type="gramStart"/>
+      <w:r>
+        <w:rPr>
+          <w:rFonts w:ascii="Arial" w:hAnsi="Arial" w:cs="Arial"/>
+        </w:rPr>
+        <w:t>g</w:t>
+      </w:r>
       <w:r>
         <w:rPr>
           <w:rFonts w:ascii="Arial" w:hAnsi="Arial" w:cs="Arial"/>
         </w:rPr>
         <w:t>gplot</w:t>
       </w:r>
-      <w:ins w:id="10" w:author="Shawn J. Leroux" w:date="2019-12-16T12:08:00Z">
-        <w:r>
-          <w:rPr>
-            <w:rFonts w:ascii="Arial" w:hAnsi="Arial" w:cs="Arial"/>
-          </w:rPr>
-          <w:t>2</w:t>
-        </w:r>
-      </w:ins>
+      <w:r>
+        <w:rPr>
+          <w:rFonts w:ascii="Arial" w:hAnsi="Arial" w:cs="Arial"/>
+        </w:rPr>
+        <w:t>2</w:t>
+      </w:r>
+      <w:proofErr w:type="gramEnd"/>
     </w:p>
     <w:p>
       <w:pPr>
@@ -4090,21 +4065,21 @@
         </w:rPr>
         <w:t xml:space="preserve">Data </w:t>
       </w:r>
-      <w:commentRangeStart w:id="11"/>
+      <w:commentRangeStart w:id="4"/>
       <w:r>
         <w:rPr>
           <w:rFonts w:ascii="Arial" w:eastAsia="Times New Roman" w:hAnsi="Arial" w:cs="Arial"/>
         </w:rPr>
         <w:t>Visualization</w:t>
       </w:r>
-      <w:commentRangeEnd w:id="11"/>
+      <w:commentRangeEnd w:id="4"/>
       <w:r>
         <w:rPr>
           <w:rStyle w:val="CommentReference"/>
           <w:rFonts w:ascii="Times New Roman" w:hAnsi="Times New Roman" w:cs="Times New Roman"/>
           <w:lang w:eastAsia="en-CA"/>
         </w:rPr>
-        <w:commentReference w:id="11"/>
+        <w:commentReference w:id="4"/>
       </w:r>
       <w:r>
         <w:rPr>
@@ -4331,21 +4306,21 @@
         </w:rPr>
         <w:t xml:space="preserve"> Writing </w:t>
       </w:r>
-      <w:commentRangeStart w:id="12"/>
+      <w:commentRangeStart w:id="5"/>
       <w:r>
         <w:rPr>
           <w:rFonts w:ascii="Arial" w:eastAsia="Times New Roman" w:hAnsi="Arial" w:cs="Arial"/>
         </w:rPr>
         <w:t>hypotheses</w:t>
       </w:r>
-      <w:commentRangeEnd w:id="12"/>
+      <w:commentRangeEnd w:id="5"/>
       <w:r>
         <w:rPr>
           <w:rStyle w:val="CommentReference"/>
           <w:rFonts w:ascii="Times New Roman" w:hAnsi="Times New Roman" w:cs="Times New Roman"/>
           <w:lang w:eastAsia="en-CA"/>
         </w:rPr>
-        <w:commentReference w:id="12"/>
+        <w:commentReference w:id="5"/>
       </w:r>
       <w:r>
         <w:rPr>
@@ -4435,21 +4410,21 @@
         </w:rPr>
         <w:t xml:space="preserve"> Uncertainty </w:t>
       </w:r>
-      <w:commentRangeStart w:id="13"/>
+      <w:commentRangeStart w:id="6"/>
       <w:r>
         <w:rPr>
           <w:rFonts w:ascii="Arial" w:eastAsia="Times New Roman" w:hAnsi="Arial" w:cs="Arial"/>
         </w:rPr>
         <w:t>and</w:t>
       </w:r>
-      <w:commentRangeEnd w:id="13"/>
+      <w:commentRangeEnd w:id="6"/>
       <w:r>
         <w:rPr>
           <w:rStyle w:val="CommentReference"/>
           <w:rFonts w:ascii="Times New Roman" w:hAnsi="Times New Roman" w:cs="Times New Roman"/>
           <w:lang w:eastAsia="en-CA"/>
         </w:rPr>
-        <w:commentReference w:id="13"/>
+        <w:commentReference w:id="6"/>
       </w:r>
       <w:r>
         <w:rPr>
@@ -4605,7 +4580,7 @@
         </w:rPr>
         <w:t xml:space="preserve">Recommended </w:t>
       </w:r>
-      <w:commentRangeStart w:id="14"/>
+      <w:commentRangeStart w:id="7"/>
       <w:r>
         <w:rPr>
           <w:rFonts w:ascii="Arial" w:hAnsi="Arial" w:cs="Arial"/>
@@ -4622,12 +4597,12 @@
         </w:rPr>
         <w:t>esources</w:t>
       </w:r>
-      <w:commentRangeEnd w:id="14"/>
+      <w:commentRangeEnd w:id="7"/>
       <w:r>
         <w:rPr>
           <w:rStyle w:val="CommentReference"/>
         </w:rPr>
-        <w:commentReference w:id="14"/>
+        <w:commentReference w:id="7"/>
       </w:r>
       <w:r>
         <w:rPr>
@@ -4859,7 +4834,7 @@
         </w:rPr>
         <w:t xml:space="preserve">Guide to Better Science Series. </w:t>
       </w:r>
-      <w:hyperlink r:id="rId12" w:history="1">
+      <w:hyperlink r:id="rId11" w:history="1">
         <w:r>
           <w:rPr>
             <w:rStyle w:val="Hyperlink"/>
@@ -4942,7 +4917,7 @@
         </w:rPr>
         <w:t xml:space="preserve">177(1):7-11. </w:t>
       </w:r>
-      <w:hyperlink r:id="rId13" w:history="1">
+      <w:hyperlink r:id="rId12" w:history="1">
         <w:r>
           <w:rPr>
             <w:rStyle w:val="Hyperlink"/>
@@ -5118,7 +5093,7 @@
         </w:rPr>
         <w:t xml:space="preserve">2015. Beyond bar and line graphs: time for a new data presentation paradigm. PLOS Biology 13(4): e1002128 </w:t>
       </w:r>
-      <w:hyperlink r:id="rId14" w:history="1">
+      <w:hyperlink r:id="rId13" w:history="1">
         <w:r>
           <w:rPr>
             <w:rStyle w:val="Hyperlink"/>
@@ -5252,8 +5227,7 @@
         </w:tabs>
         <w:ind w:left="720" w:hanging="720"/>
         <w:rPr>
-          <w:rFonts w:ascii="Arial" w:hAnsi="Arial" w:cs="Arial"/>
-          <w:bCs/>
+          <w:rFonts w:eastAsia="Times New Roman"/>
         </w:rPr>
       </w:pPr>
       <w:proofErr w:type="spellStart"/>
@@ -5323,69 +5297,170 @@
         </w:tabs>
         <w:ind w:left="720" w:hanging="720"/>
         <w:rPr>
-          <w:rFonts w:ascii="Arial" w:hAnsi="Arial" w:cs="Arial"/>
-          <w:bCs/>
-        </w:rPr>
-      </w:pPr>
-    </w:p>
-    <w:p>
-      <w:pPr>
-        <w:pBdr>
-          <w:top w:val="single" w:sz="7" w:space="0" w:color="FFFFFF"/>
-          <w:left w:val="single" w:sz="7" w:space="0" w:color="FFFFFF"/>
-          <w:bottom w:val="single" w:sz="7" w:space="0" w:color="FFFFFF"/>
-          <w:right w:val="single" w:sz="7" w:space="0" w:color="FFFFFF"/>
-        </w:pBdr>
-        <w:tabs>
-          <w:tab w:val="left" w:pos="0"/>
-          <w:tab w:val="left" w:pos="720"/>
-          <w:tab w:val="left" w:pos="1440"/>
-          <w:tab w:val="left" w:pos="2160"/>
-          <w:tab w:val="left" w:pos="2880"/>
-          <w:tab w:val="left" w:pos="3600"/>
-          <w:tab w:val="left" w:pos="4320"/>
-          <w:tab w:val="left" w:pos="5040"/>
-          <w:tab w:val="left" w:pos="5760"/>
-          <w:tab w:val="left" w:pos="6480"/>
-          <w:tab w:val="left" w:pos="7200"/>
-          <w:tab w:val="left" w:pos="7920"/>
-        </w:tabs>
-        <w:rPr>
-          <w:rFonts w:ascii="Arial" w:hAnsi="Arial" w:cs="Arial"/>
-          <w:b/>
-          <w:bCs/>
-        </w:rPr>
-      </w:pPr>
-    </w:p>
-    <w:p>
-      <w:pPr>
-        <w:pBdr>
-          <w:top w:val="single" w:sz="7" w:space="0" w:color="FFFFFF"/>
-          <w:left w:val="single" w:sz="7" w:space="0" w:color="FFFFFF"/>
-          <w:bottom w:val="single" w:sz="7" w:space="0" w:color="FFFFFF"/>
-          <w:right w:val="single" w:sz="7" w:space="0" w:color="FFFFFF"/>
-        </w:pBdr>
-        <w:tabs>
-          <w:tab w:val="left" w:pos="0"/>
-          <w:tab w:val="left" w:pos="720"/>
-          <w:tab w:val="left" w:pos="1440"/>
-          <w:tab w:val="left" w:pos="2160"/>
-          <w:tab w:val="left" w:pos="2880"/>
-          <w:tab w:val="left" w:pos="3600"/>
-          <w:tab w:val="left" w:pos="4320"/>
-          <w:tab w:val="left" w:pos="5040"/>
-          <w:tab w:val="left" w:pos="5760"/>
-          <w:tab w:val="left" w:pos="6480"/>
-          <w:tab w:val="left" w:pos="7200"/>
-          <w:tab w:val="left" w:pos="7920"/>
-        </w:tabs>
-        <w:rPr>
-          <w:rFonts w:ascii="Arial" w:hAnsi="Arial" w:cs="Arial"/>
-          <w:b/>
-          <w:bCs/>
-        </w:rPr>
-      </w:pPr>
-      <w:commentRangeStart w:id="15"/>
+          <w:rFonts w:eastAsia="Times New Roman"/>
+        </w:rPr>
+      </w:pPr>
+    </w:p>
+    <w:p>
+      <w:pPr>
+        <w:pBdr>
+          <w:top w:val="single" w:sz="7" w:space="0" w:color="FFFFFF"/>
+          <w:left w:val="single" w:sz="7" w:space="0" w:color="FFFFFF"/>
+          <w:bottom w:val="single" w:sz="7" w:space="0" w:color="FFFFFF"/>
+          <w:right w:val="single" w:sz="7" w:space="0" w:color="FFFFFF"/>
+        </w:pBdr>
+        <w:tabs>
+          <w:tab w:val="left" w:pos="0"/>
+          <w:tab w:val="left" w:pos="720"/>
+          <w:tab w:val="left" w:pos="1440"/>
+          <w:tab w:val="left" w:pos="2160"/>
+          <w:tab w:val="left" w:pos="2880"/>
+          <w:tab w:val="left" w:pos="3600"/>
+          <w:tab w:val="left" w:pos="4320"/>
+          <w:tab w:val="left" w:pos="5040"/>
+          <w:tab w:val="left" w:pos="5760"/>
+          <w:tab w:val="left" w:pos="6480"/>
+          <w:tab w:val="left" w:pos="7200"/>
+          <w:tab w:val="left" w:pos="7920"/>
+        </w:tabs>
+        <w:ind w:left="720" w:hanging="720"/>
+        <w:rPr>
+          <w:rFonts w:ascii="Arial" w:hAnsi="Arial" w:cs="Arial"/>
+          <w:bCs/>
+        </w:rPr>
+      </w:pPr>
+      <w:proofErr w:type="spellStart"/>
+      <w:proofErr w:type="gramStart"/>
+      <w:r>
+        <w:rPr>
+          <w:rFonts w:eastAsia="Times New Roman"/>
+        </w:rPr>
+        <w:t>Zuur</w:t>
+      </w:r>
+      <w:proofErr w:type="spellEnd"/>
+      <w:r>
+        <w:rPr>
+          <w:rFonts w:eastAsia="Times New Roman"/>
+        </w:rPr>
+        <w:t xml:space="preserve">, A. F., E. N. leno, and C. S. </w:t>
+      </w:r>
+      <w:proofErr w:type="spellStart"/>
+      <w:r>
+        <w:rPr>
+          <w:rFonts w:eastAsia="Times New Roman"/>
+        </w:rPr>
+        <w:t>Elphick</w:t>
+      </w:r>
+      <w:proofErr w:type="spellEnd"/>
+      <w:r>
+        <w:rPr>
+          <w:rFonts w:eastAsia="Times New Roman"/>
+        </w:rPr>
+        <w:t>.</w:t>
+      </w:r>
+      <w:proofErr w:type="gramEnd"/>
+      <w:r>
+        <w:rPr>
+          <w:rFonts w:eastAsia="Times New Roman"/>
+        </w:rPr>
+        <w:t xml:space="preserve"> 2010. A protocol for data exploration to avoid statistical problems. </w:t>
+      </w:r>
+      <w:proofErr w:type="gramStart"/>
+      <w:r>
+        <w:rPr>
+          <w:rFonts w:eastAsia="Times New Roman"/>
+        </w:rPr>
+        <w:t>Methods in Ecology and Evolution 1: 3-14.</w:t>
+      </w:r>
+      <w:proofErr w:type="gramEnd"/>
+    </w:p>
+    <w:p>
+      <w:pPr>
+        <w:pBdr>
+          <w:top w:val="single" w:sz="7" w:space="0" w:color="FFFFFF"/>
+          <w:left w:val="single" w:sz="7" w:space="0" w:color="FFFFFF"/>
+          <w:bottom w:val="single" w:sz="7" w:space="0" w:color="FFFFFF"/>
+          <w:right w:val="single" w:sz="7" w:space="0" w:color="FFFFFF"/>
+        </w:pBdr>
+        <w:tabs>
+          <w:tab w:val="left" w:pos="0"/>
+          <w:tab w:val="left" w:pos="720"/>
+          <w:tab w:val="left" w:pos="1440"/>
+          <w:tab w:val="left" w:pos="2160"/>
+          <w:tab w:val="left" w:pos="2880"/>
+          <w:tab w:val="left" w:pos="3600"/>
+          <w:tab w:val="left" w:pos="4320"/>
+          <w:tab w:val="left" w:pos="5040"/>
+          <w:tab w:val="left" w:pos="5760"/>
+          <w:tab w:val="left" w:pos="6480"/>
+          <w:tab w:val="left" w:pos="7200"/>
+          <w:tab w:val="left" w:pos="7920"/>
+        </w:tabs>
+        <w:ind w:left="720" w:hanging="720"/>
+        <w:rPr>
+          <w:rFonts w:ascii="Arial" w:hAnsi="Arial" w:cs="Arial"/>
+          <w:bCs/>
+        </w:rPr>
+      </w:pPr>
+    </w:p>
+    <w:p>
+      <w:pPr>
+        <w:pBdr>
+          <w:top w:val="single" w:sz="7" w:space="0" w:color="FFFFFF"/>
+          <w:left w:val="single" w:sz="7" w:space="0" w:color="FFFFFF"/>
+          <w:bottom w:val="single" w:sz="7" w:space="0" w:color="FFFFFF"/>
+          <w:right w:val="single" w:sz="7" w:space="0" w:color="FFFFFF"/>
+        </w:pBdr>
+        <w:tabs>
+          <w:tab w:val="left" w:pos="0"/>
+          <w:tab w:val="left" w:pos="720"/>
+          <w:tab w:val="left" w:pos="1440"/>
+          <w:tab w:val="left" w:pos="2160"/>
+          <w:tab w:val="left" w:pos="2880"/>
+          <w:tab w:val="left" w:pos="3600"/>
+          <w:tab w:val="left" w:pos="4320"/>
+          <w:tab w:val="left" w:pos="5040"/>
+          <w:tab w:val="left" w:pos="5760"/>
+          <w:tab w:val="left" w:pos="6480"/>
+          <w:tab w:val="left" w:pos="7200"/>
+          <w:tab w:val="left" w:pos="7920"/>
+        </w:tabs>
+        <w:rPr>
+          <w:rFonts w:ascii="Arial" w:hAnsi="Arial" w:cs="Arial"/>
+          <w:b/>
+          <w:bCs/>
+        </w:rPr>
+      </w:pPr>
+    </w:p>
+    <w:p>
+      <w:pPr>
+        <w:pBdr>
+          <w:top w:val="single" w:sz="7" w:space="0" w:color="FFFFFF"/>
+          <w:left w:val="single" w:sz="7" w:space="0" w:color="FFFFFF"/>
+          <w:bottom w:val="single" w:sz="7" w:space="0" w:color="FFFFFF"/>
+          <w:right w:val="single" w:sz="7" w:space="0" w:color="FFFFFF"/>
+        </w:pBdr>
+        <w:tabs>
+          <w:tab w:val="left" w:pos="0"/>
+          <w:tab w:val="left" w:pos="720"/>
+          <w:tab w:val="left" w:pos="1440"/>
+          <w:tab w:val="left" w:pos="2160"/>
+          <w:tab w:val="left" w:pos="2880"/>
+          <w:tab w:val="left" w:pos="3600"/>
+          <w:tab w:val="left" w:pos="4320"/>
+          <w:tab w:val="left" w:pos="5040"/>
+          <w:tab w:val="left" w:pos="5760"/>
+          <w:tab w:val="left" w:pos="6480"/>
+          <w:tab w:val="left" w:pos="7200"/>
+          <w:tab w:val="left" w:pos="7920"/>
+        </w:tabs>
+        <w:rPr>
+          <w:rFonts w:ascii="Arial" w:hAnsi="Arial" w:cs="Arial"/>
+          <w:b/>
+          <w:bCs/>
+        </w:rPr>
+      </w:pPr>
+      <w:commentRangeStart w:id="8"/>
       <w:r>
         <w:rPr>
           <w:rFonts w:ascii="Arial" w:hAnsi="Arial" w:cs="Arial"/>
@@ -5394,12 +5469,12 @@
         </w:rPr>
         <w:t>Instructor</w:t>
       </w:r>
-      <w:commentRangeEnd w:id="15"/>
+      <w:commentRangeEnd w:id="8"/>
       <w:r>
         <w:rPr>
           <w:rStyle w:val="CommentReference"/>
         </w:rPr>
-        <w:commentReference w:id="15"/>
+        <w:commentReference w:id="8"/>
       </w:r>
       <w:r>
         <w:rPr>
@@ -5676,12 +5751,6 @@
           <w:rFonts w:ascii="Arial" w:hAnsi="Arial" w:cs="Arial"/>
           <w:bCs/>
           <w:lang w:val="fr-CA"/>
-          <w:rPrChange w:id="17" w:author="Shawn J. Leroux" w:date="2019-12-16T12:02:00Z">
-            <w:rPr>
-              <w:rFonts w:ascii="Arial" w:hAnsi="Arial" w:cs="Arial"/>
-              <w:bCs/>
-            </w:rPr>
-          </w:rPrChange>
         </w:rPr>
       </w:pPr>
       <w:proofErr w:type="spellStart"/>
@@ -5690,12 +5759,6 @@
           <w:rFonts w:ascii="Arial" w:hAnsi="Arial" w:cs="Arial"/>
           <w:bCs/>
           <w:lang w:val="fr-CA"/>
-          <w:rPrChange w:id="18" w:author="Shawn J. Leroux" w:date="2019-12-16T12:02:00Z">
-            <w:rPr>
-              <w:rFonts w:ascii="Arial" w:hAnsi="Arial" w:cs="Arial"/>
-              <w:bCs/>
-            </w:rPr>
-          </w:rPrChange>
         </w:rPr>
         <w:t>Barraquand</w:t>
       </w:r>
@@ -5705,12 +5768,6 @@
           <w:rFonts w:ascii="Arial" w:hAnsi="Arial" w:cs="Arial"/>
           <w:bCs/>
           <w:lang w:val="fr-CA"/>
-          <w:rPrChange w:id="19" w:author="Shawn J. Leroux" w:date="2019-12-16T12:02:00Z">
-            <w:rPr>
-              <w:rFonts w:ascii="Arial" w:hAnsi="Arial" w:cs="Arial"/>
-              <w:bCs/>
-            </w:rPr>
-          </w:rPrChange>
         </w:rPr>
         <w:t>, F.</w:t>
       </w:r>
@@ -5742,12 +5799,6 @@
           <w:rFonts w:ascii="Arial" w:hAnsi="Arial" w:cs="Arial"/>
           <w:bCs/>
           <w:lang w:val="fr-CA"/>
-          <w:rPrChange w:id="20" w:author="Shawn J. Leroux" w:date="2019-12-16T12:02:00Z">
-            <w:rPr>
-              <w:rFonts w:ascii="Arial" w:hAnsi="Arial" w:cs="Arial"/>
-              <w:bCs/>
-            </w:rPr>
-          </w:rPrChange>
         </w:rPr>
       </w:pPr>
     </w:p>
@@ -5784,12 +5835,6 @@
           <w:rFonts w:ascii="Arial" w:hAnsi="Arial" w:cs="Arial"/>
           <w:bCs/>
           <w:lang w:val="fr-CA"/>
-          <w:rPrChange w:id="21" w:author="Shawn J. Leroux" w:date="2019-12-16T12:02:00Z">
-            <w:rPr>
-              <w:rFonts w:ascii="Arial" w:hAnsi="Arial" w:cs="Arial"/>
-              <w:bCs/>
-            </w:rPr>
-          </w:rPrChange>
         </w:rPr>
         <w:t xml:space="preserve">Lai, J., C. J. </w:t>
       </w:r>
@@ -5799,12 +5844,6 @@
           <w:rFonts w:ascii="Arial" w:hAnsi="Arial" w:cs="Arial"/>
           <w:bCs/>
           <w:lang w:val="fr-CA"/>
-          <w:rPrChange w:id="22" w:author="Shawn J. Leroux" w:date="2019-12-16T12:02:00Z">
-            <w:rPr>
-              <w:rFonts w:ascii="Arial" w:hAnsi="Arial" w:cs="Arial"/>
-              <w:bCs/>
-            </w:rPr>
-          </w:rPrChange>
         </w:rPr>
         <w:t>Lortie</w:t>
       </w:r>
@@ -5814,12 +5853,6 @@
           <w:rFonts w:ascii="Arial" w:hAnsi="Arial" w:cs="Arial"/>
           <w:bCs/>
           <w:lang w:val="fr-CA"/>
-          <w:rPrChange w:id="23" w:author="Shawn J. Leroux" w:date="2019-12-16T12:02:00Z">
-            <w:rPr>
-              <w:rFonts w:ascii="Arial" w:hAnsi="Arial" w:cs="Arial"/>
-              <w:bCs/>
-            </w:rPr>
-          </w:rPrChange>
         </w:rPr>
         <w:t xml:space="preserve">, R. A. </w:t>
       </w:r>
@@ -5829,12 +5862,6 @@
           <w:rFonts w:ascii="Arial" w:hAnsi="Arial" w:cs="Arial"/>
           <w:bCs/>
           <w:lang w:val="fr-CA"/>
-          <w:rPrChange w:id="24" w:author="Shawn J. Leroux" w:date="2019-12-16T12:02:00Z">
-            <w:rPr>
-              <w:rFonts w:ascii="Arial" w:hAnsi="Arial" w:cs="Arial"/>
-              <w:bCs/>
-            </w:rPr>
-          </w:rPrChange>
         </w:rPr>
         <w:t>Muenchen</w:t>
       </w:r>
@@ -5844,12 +5871,6 @@
           <w:rFonts w:ascii="Arial" w:hAnsi="Arial" w:cs="Arial"/>
           <w:bCs/>
           <w:lang w:val="fr-CA"/>
-          <w:rPrChange w:id="25" w:author="Shawn J. Leroux" w:date="2019-12-16T12:02:00Z">
-            <w:rPr>
-              <w:rFonts w:ascii="Arial" w:hAnsi="Arial" w:cs="Arial"/>
-              <w:bCs/>
-            </w:rPr>
-          </w:rPrChange>
         </w:rPr>
         <w:t xml:space="preserve">, J. Yang, K. Ma. 2019. </w:t>
       </w:r>
@@ -5866,7 +5887,7 @@
         </w:rPr>
         <w:t>h</w:t>
       </w:r>
-      <w:hyperlink r:id="rId15" w:history="1">
+      <w:hyperlink r:id="rId14" w:history="1">
         <w:r>
           <w:rPr>
             <w:rStyle w:val="Hyperlink"/>
@@ -6377,11 +6398,6 @@
         <w:rPr>
           <w:rFonts w:ascii="Arial" w:eastAsia="Times New Roman" w:hAnsi="Arial" w:cs="Arial"/>
           <w:lang w:val="fr-CA"/>
-          <w:rPrChange w:id="26" w:author="Shawn J. Leroux" w:date="2019-12-16T12:02:00Z">
-            <w:rPr>
-              <w:rFonts w:ascii="Arial" w:eastAsia="Times New Roman" w:hAnsi="Arial" w:cs="Arial"/>
-            </w:rPr>
-          </w:rPrChange>
         </w:rPr>
       </w:pPr>
       <w:proofErr w:type="spellStart"/>
@@ -6391,13 +6407,6 @@
           <w:b/>
           <w:bCs/>
           <w:lang w:val="fr-CA"/>
-          <w:rPrChange w:id="27" w:author="Shawn J. Leroux" w:date="2019-12-16T12:02:00Z">
-            <w:rPr>
-              <w:rFonts w:ascii="Arial" w:hAnsi="Arial" w:cs="Arial"/>
-              <w:b/>
-              <w:bCs/>
-            </w:rPr>
-          </w:rPrChange>
         </w:rPr>
         <w:t>Calendar</w:t>
       </w:r>
@@ -6408,13 +6417,6 @@
           <w:b/>
           <w:bCs/>
           <w:lang w:val="fr-CA"/>
-          <w:rPrChange w:id="28" w:author="Shawn J. Leroux" w:date="2019-12-16T12:02:00Z">
-            <w:rPr>
-              <w:rFonts w:ascii="Arial" w:hAnsi="Arial" w:cs="Arial"/>
-              <w:b/>
-              <w:bCs/>
-            </w:rPr>
-          </w:rPrChange>
         </w:rPr>
         <w:t xml:space="preserve"> Description</w:t>
       </w:r>
@@ -6424,13 +6426,6 @@
           <w:b/>
           <w:bCs/>
           <w:lang w:val="fr-CA"/>
-          <w:rPrChange w:id="29" w:author="Shawn J. Leroux" w:date="2019-12-16T12:02:00Z">
-            <w:rPr>
-              <w:rFonts w:ascii="Arial" w:hAnsi="Arial" w:cs="Arial"/>
-              <w:b/>
-              <w:bCs/>
-            </w:rPr>
-          </w:rPrChange>
         </w:rPr>
         <w:t>:</w:t>
       </w:r>
@@ -6440,13 +6435,6 @@
           <w:b/>
           <w:bCs/>
           <w:lang w:val="fr-CA"/>
-          <w:rPrChange w:id="30" w:author="Shawn J. Leroux" w:date="2019-12-16T12:02:00Z">
-            <w:rPr>
-              <w:rFonts w:ascii="Arial" w:hAnsi="Arial" w:cs="Arial"/>
-              <w:b/>
-              <w:bCs/>
-            </w:rPr>
-          </w:rPrChange>
         </w:rPr>
         <w:t xml:space="preserve"> </w:t>
       </w:r>
@@ -6479,22 +6467,12 @@
         <w:rPr>
           <w:rFonts w:ascii="Arial" w:eastAsia="Times New Roman" w:hAnsi="Arial" w:cs="Arial"/>
           <w:lang w:val="fr-CA"/>
-          <w:rPrChange w:id="31" w:author="Shawn J. Leroux" w:date="2019-12-16T12:02:00Z">
-            <w:rPr>
-              <w:rFonts w:ascii="Arial" w:eastAsia="Times New Roman" w:hAnsi="Arial" w:cs="Arial"/>
-            </w:rPr>
-          </w:rPrChange>
         </w:rPr>
       </w:pPr>
       <w:r>
         <w:rPr>
           <w:rFonts w:ascii="Arial" w:eastAsia="Times New Roman" w:hAnsi="Arial" w:cs="Arial"/>
           <w:lang w:val="fr-CA"/>
-          <w:rPrChange w:id="32" w:author="Shawn J. Leroux" w:date="2019-12-16T12:02:00Z">
-            <w:rPr>
-              <w:rFonts w:ascii="Arial" w:eastAsia="Times New Roman" w:hAnsi="Arial" w:cs="Arial"/>
-            </w:rPr>
-          </w:rPrChange>
         </w:rPr>
         <w:t xml:space="preserve">LH: </w:t>
       </w:r>
@@ -6527,22 +6505,12 @@
         <w:rPr>
           <w:rFonts w:ascii="Arial" w:eastAsia="Times New Roman" w:hAnsi="Arial" w:cs="Arial"/>
           <w:lang w:val="fr-CA"/>
-          <w:rPrChange w:id="33" w:author="Shawn J. Leroux" w:date="2019-12-16T12:02:00Z">
-            <w:rPr>
-              <w:rFonts w:ascii="Arial" w:eastAsia="Times New Roman" w:hAnsi="Arial" w:cs="Arial"/>
-            </w:rPr>
-          </w:rPrChange>
         </w:rPr>
       </w:pPr>
       <w:r>
         <w:rPr>
           <w:rFonts w:ascii="Arial" w:eastAsia="Times New Roman" w:hAnsi="Arial" w:cs="Arial"/>
           <w:lang w:val="fr-CA"/>
-          <w:rPrChange w:id="34" w:author="Shawn J. Leroux" w:date="2019-12-16T12:02:00Z">
-            <w:rPr>
-              <w:rFonts w:ascii="Arial" w:eastAsia="Times New Roman" w:hAnsi="Arial" w:cs="Arial"/>
-            </w:rPr>
-          </w:rPrChange>
         </w:rPr>
         <w:t xml:space="preserve">PR: </w:t>
       </w:r>
@@ -6575,22 +6543,12 @@
         <w:rPr>
           <w:rFonts w:ascii="Arial" w:eastAsia="Times New Roman" w:hAnsi="Arial" w:cs="Arial"/>
           <w:lang w:val="fr-CA"/>
-          <w:rPrChange w:id="35" w:author="Shawn J. Leroux" w:date="2019-12-16T12:02:00Z">
-            <w:rPr>
-              <w:rFonts w:ascii="Arial" w:eastAsia="Times New Roman" w:hAnsi="Arial" w:cs="Arial"/>
-            </w:rPr>
-          </w:rPrChange>
         </w:rPr>
       </w:pPr>
       <w:r>
         <w:rPr>
           <w:rFonts w:ascii="Arial" w:eastAsia="Times New Roman" w:hAnsi="Arial" w:cs="Arial"/>
           <w:lang w:val="fr-CA"/>
-          <w:rPrChange w:id="36" w:author="Shawn J. Leroux" w:date="2019-12-16T12:02:00Z">
-            <w:rPr>
-              <w:rFonts w:ascii="Arial" w:eastAsia="Times New Roman" w:hAnsi="Arial" w:cs="Arial"/>
-            </w:rPr>
-          </w:rPrChange>
         </w:rPr>
         <w:t xml:space="preserve">RECOMMENDED: </w:t>
       </w:r>
@@ -6625,13 +6583,6 @@
           <w:b/>
           <w:bCs/>
           <w:lang w:val="fr-CA"/>
-          <w:rPrChange w:id="37" w:author="Shawn J. Leroux" w:date="2019-12-16T12:02:00Z">
-            <w:rPr>
-              <w:rFonts w:ascii="Arial" w:hAnsi="Arial" w:cs="Arial"/>
-              <w:b/>
-              <w:bCs/>
-            </w:rPr>
-          </w:rPrChange>
         </w:rPr>
       </w:pPr>
     </w:p>
@@ -8092,7 +8043,7 @@
 </file>
 
 <file path=word/comments.xml><?xml version="1.0" encoding="utf-8"?>
-<w:comments xmlns:wpc="http://schemas.microsoft.com/office/word/2010/wordprocessingCanvas" xmlns:cx="http://schemas.microsoft.com/office/drawing/2014/chartex" xmlns:cx1="http://schemas.microsoft.com/office/drawing/2015/9/8/chartex" xmlns:cx2="http://schemas.microsoft.com/office/drawing/2015/10/21/chartex" xmlns:cx3="http://schemas.microsoft.com/office/drawing/2016/5/9/chartex" xmlns:cx4="http://schemas.microsoft.com/office/drawing/2016/5/10/chartex" xmlns:cx5="http://schemas.microsoft.com/office/drawing/2016/5/11/chartex" xmlns:cx6="http://schemas.microsoft.com/office/drawing/2016/5/12/chartex" xmlns:cx7="http://schemas.microsoft.com/office/drawing/2016/5/13/chartex" xmlns:cx8="http://schemas.microsoft.com/office/drawing/2016/5/14/chartex" xmlns:mc="http://schemas.openxmlformats.org/markup-compatibility/2006" xmlns:aink="http://schemas.microsoft.com/office/drawing/2016/ink" xmlns:am3d="http://schemas.microsoft.com/office/drawing/2017/model3d" xmlns:o="urn:schemas-microsoft-com:office:office" xmlns:r="http://schemas.openxmlformats.org/officeDocument/2006/relationships" xmlns:m="http://schemas.openxmlformats.org/officeDocument/2006/math" xmlns:v="urn:schemas-microsoft-com:vml" xmlns:wp14="http://schemas.microsoft.com/office/word/2010/wordprocessingDrawing" xmlns:wp="http://schemas.openxmlformats.org/drawingml/2006/wordprocessingDrawing" xmlns:w10="urn:schemas-microsoft-com:office:word" xmlns:w="http://schemas.openxmlformats.org/wordprocessingml/2006/main" xmlns:w14="http://schemas.microsoft.com/office/word/2010/wordml" xmlns:w15="http://schemas.microsoft.com/office/word/2012/wordml" xmlns:w16cid="http://schemas.microsoft.com/office/word/2016/wordml/cid" xmlns:w16se="http://schemas.microsoft.com/office/word/2015/wordml/symex" xmlns:wpg="http://schemas.microsoft.com/office/word/2010/wordprocessingGroup" xmlns:wpi="http://schemas.microsoft.com/office/word/2010/wordprocessingInk" xmlns:wne="http://schemas.microsoft.com/office/word/2006/wordml" xmlns:wps="http://schemas.microsoft.com/office/word/2010/wordprocessingShape" mc:Ignorable="w14 w15 w16se w16cid wp14">
+<w:comments xmlns:wpc="http://schemas.microsoft.com/office/word/2010/wordprocessingCanvas" xmlns:mo="http://schemas.microsoft.com/office/mac/office/2008/main" xmlns:mc="http://schemas.openxmlformats.org/markup-compatibility/2006" xmlns:mv="urn:schemas-microsoft-com:mac:vml" xmlns:o="urn:schemas-microsoft-com:office:office" xmlns:r="http://schemas.openxmlformats.org/officeDocument/2006/relationships" xmlns:m="http://schemas.openxmlformats.org/officeDocument/2006/math" xmlns:v="urn:schemas-microsoft-com:vml" xmlns:wp14="http://schemas.microsoft.com/office/word/2010/wordprocessingDrawing" xmlns:wp="http://schemas.openxmlformats.org/drawingml/2006/wordprocessingDrawing" xmlns:w10="urn:schemas-microsoft-com:office:word" xmlns:w="http://schemas.openxmlformats.org/wordprocessingml/2006/main" xmlns:w14="http://schemas.microsoft.com/office/word/2010/wordml" xmlns:wpg="http://schemas.microsoft.com/office/word/2010/wordprocessingGroup" xmlns:wpi="http://schemas.microsoft.com/office/word/2010/wordprocessingInk" xmlns:wne="http://schemas.microsoft.com/office/word/2006/wordml" xmlns:wps="http://schemas.microsoft.com/office/word/2010/wordprocessingShape" mc:Ignorable="w14 wp14">
   <w:comment w:id="0" w:author="Shawn J. Leroux" w:date="2019-12-16T12:17:00Z" w:initials="SJL">
     <w:p>
       <w:pPr>
@@ -8133,7 +8084,7 @@
       </w:r>
     </w:p>
   </w:comment>
-  <w:comment w:id="3" w:author="Shawn J. Leroux" w:date="2019-12-16T12:02:00Z" w:initials="SJL">
+  <w:comment w:id="2" w:author="Shawn J. Leroux" w:date="2019-12-16T12:02:00Z" w:initials="SJL">
     <w:p>
       <w:pPr>
         <w:pStyle w:val="CommentText"/>
@@ -8149,7 +8100,7 @@
       </w:r>
     </w:p>
   </w:comment>
-  <w:comment w:id="7" w:author="Shawn J. Leroux" w:date="2019-12-16T12:16:00Z" w:initials="SJL">
+  <w:comment w:id="3" w:author="Shawn J. Leroux" w:date="2019-12-16T12:16:00Z" w:initials="SJL">
     <w:p>
       <w:pPr>
         <w:pStyle w:val="CommentText"/>
@@ -8165,7 +8116,7 @@
       </w:r>
     </w:p>
   </w:comment>
-  <w:comment w:id="11" w:author="Shawn J. Leroux" w:date="2019-12-16T12:09:00Z" w:initials="SJL">
+  <w:comment w:id="4" w:author="Shawn J. Leroux" w:date="2019-12-16T12:09:00Z" w:initials="SJL">
     <w:p>
       <w:pPr>
         <w:pStyle w:val="CommentText"/>
@@ -8193,7 +8144,7 @@
       </w:r>
     </w:p>
   </w:comment>
-  <w:comment w:id="12" w:author="Shawn J. Leroux" w:date="2019-12-16T12:10:00Z" w:initials="SJL">
+  <w:comment w:id="5" w:author="Shawn J. Leroux" w:date="2019-12-16T12:10:00Z" w:initials="SJL">
     <w:p>
       <w:pPr>
         <w:pStyle w:val="CommentText"/>
@@ -8251,7 +8202,7 @@
       </w:r>
     </w:p>
   </w:comment>
-  <w:comment w:id="13" w:author="Shawn J. Leroux" w:date="2019-12-16T12:13:00Z" w:initials="SJL">
+  <w:comment w:id="6" w:author="Shawn J. Leroux" w:date="2019-12-16T12:13:00Z" w:initials="SJL">
     <w:p>
       <w:pPr>
         <w:pStyle w:val="CommentText"/>
@@ -8263,15 +8214,7 @@
         <w:annotationRef/>
       </w:r>
       <w:r>
-        <w:t xml:space="preserve">Important but I think we </w:t>
-      </w:r>
-      <w:proofErr w:type="spellStart"/>
-      <w:r>
-        <w:t>can not</w:t>
-      </w:r>
-      <w:proofErr w:type="spellEnd"/>
-      <w:r>
-        <w:t xml:space="preserve"> get into the details on error distributions so should we even start?</w:t>
+        <w:t>Important but I think we can not get into the details on error distributions so should we even start?</w:t>
       </w:r>
     </w:p>
     <w:p>
@@ -8283,7 +8226,7 @@
       </w:r>
     </w:p>
   </w:comment>
-  <w:comment w:id="14" w:author="Shawn J. Leroux" w:date="2019-12-16T12:04:00Z" w:initials="SJL">
+  <w:comment w:id="7" w:author="Shawn J. Leroux" w:date="2019-12-16T12:04:00Z" w:initials="SJL">
     <w:p>
       <w:pPr>
         <w:pStyle w:val="CommentText"/>
@@ -8372,11 +8315,13 @@
       </w:pPr>
     </w:p>
   </w:comment>
-  <w:comment w:id="15" w:author="Shawn J. Leroux" w:date="2019-12-16T12:16:00Z" w:initials="SJL">
+  <w:comment w:id="8" w:author="Shawn J. Leroux" w:date="2019-12-16T12:16:00Z" w:initials="SJL">
     <w:p>
       <w:pPr>
         <w:pStyle w:val="CommentText"/>
       </w:pPr>
+      <w:bookmarkStart w:id="9" w:name="_GoBack"/>
+      <w:bookmarkEnd w:id="9"/>
       <w:r>
         <w:rPr>
           <w:rStyle w:val="CommentReference"/>
@@ -8384,23 +8329,7 @@
         <w:annotationRef/>
       </w:r>
       <w:r>
-        <w:t xml:space="preserve">Is Tom at meeting? I think our group should open a discussion with Tom about the future of quantitative training in the department. Who will take over Quant? </w:t>
-      </w:r>
-      <w:r>
-        <w:t xml:space="preserve">A schedule for other quantitative courses like Landscape Ecology, Models, Community &amp; ecosystem </w:t>
-      </w:r>
-      <w:proofErr w:type="spellStart"/>
-      <w:r>
-        <w:t xml:space="preserve">ecology, </w:t>
-      </w:r>
-      <w:bookmarkStart w:id="16" w:name="_GoBack"/>
-      <w:bookmarkEnd w:id="16"/>
-      <w:r>
-        <w:t>e</w:t>
-      </w:r>
-      <w:proofErr w:type="spellEnd"/>
-      <w:r>
-        <w:t>tc.</w:t>
+        <w:t>Is Tom at meeting? I think our group should open a discussion with Tom about the future of quantitative training in the department. Who will take over Quant? A schedule for other quantitative courses like Landscape Ecology, Models, Community &amp; ecosystem ecology, etc.</w:t>
       </w:r>
     </w:p>
   </w:comment>
@@ -8436,7 +8365,7 @@
 </file>
 
 <file path=word/endnotes.xml><?xml version="1.0" encoding="utf-8"?>
-<w:endnotes xmlns:wpc="http://schemas.microsoft.com/office/word/2010/wordprocessingCanvas" xmlns:cx="http://schemas.microsoft.com/office/drawing/2014/chartex" xmlns:cx1="http://schemas.microsoft.com/office/drawing/2015/9/8/chartex" xmlns:cx2="http://schemas.microsoft.com/office/drawing/2015/10/21/chartex" xmlns:cx3="http://schemas.microsoft.com/office/drawing/2016/5/9/chartex" xmlns:cx4="http://schemas.microsoft.com/office/drawing/2016/5/10/chartex" xmlns:cx5="http://schemas.microsoft.com/office/drawing/2016/5/11/chartex" xmlns:cx6="http://schemas.microsoft.com/office/drawing/2016/5/12/chartex" xmlns:cx7="http://schemas.microsoft.com/office/drawing/2016/5/13/chartex" xmlns:cx8="http://schemas.microsoft.com/office/drawing/2016/5/14/chartex" xmlns:mc="http://schemas.openxmlformats.org/markup-compatibility/2006" xmlns:aink="http://schemas.microsoft.com/office/drawing/2016/ink" xmlns:am3d="http://schemas.microsoft.com/office/drawing/2017/model3d" xmlns:o="urn:schemas-microsoft-com:office:office" xmlns:r="http://schemas.openxmlformats.org/officeDocument/2006/relationships" xmlns:m="http://schemas.openxmlformats.org/officeDocument/2006/math" xmlns:v="urn:schemas-microsoft-com:vml" xmlns:wp14="http://schemas.microsoft.com/office/word/2010/wordprocessingDrawing" xmlns:wp="http://schemas.openxmlformats.org/drawingml/2006/wordprocessingDrawing" xmlns:w10="urn:schemas-microsoft-com:office:word" xmlns:w="http://schemas.openxmlformats.org/wordprocessingml/2006/main" xmlns:w14="http://schemas.microsoft.com/office/word/2010/wordml" xmlns:w15="http://schemas.microsoft.com/office/word/2012/wordml" xmlns:w16cid="http://schemas.microsoft.com/office/word/2016/wordml/cid" xmlns:w16se="http://schemas.microsoft.com/office/word/2015/wordml/symex" xmlns:wpg="http://schemas.microsoft.com/office/word/2010/wordprocessingGroup" xmlns:wpi="http://schemas.microsoft.com/office/word/2010/wordprocessingInk" xmlns:wne="http://schemas.microsoft.com/office/word/2006/wordml" xmlns:wps="http://schemas.microsoft.com/office/word/2010/wordprocessingShape" mc:Ignorable="w14 w15 w16se w16cid wp14">
+<w:endnotes xmlns:wpc="http://schemas.microsoft.com/office/word/2010/wordprocessingCanvas" xmlns:mo="http://schemas.microsoft.com/office/mac/office/2008/main" xmlns:mc="http://schemas.openxmlformats.org/markup-compatibility/2006" xmlns:mv="urn:schemas-microsoft-com:mac:vml" xmlns:o="urn:schemas-microsoft-com:office:office" xmlns:r="http://schemas.openxmlformats.org/officeDocument/2006/relationships" xmlns:m="http://schemas.openxmlformats.org/officeDocument/2006/math" xmlns:v="urn:schemas-microsoft-com:vml" xmlns:wp14="http://schemas.microsoft.com/office/word/2010/wordprocessingDrawing" xmlns:wp="http://schemas.openxmlformats.org/drawingml/2006/wordprocessingDrawing" xmlns:w10="urn:schemas-microsoft-com:office:word" xmlns:w="http://schemas.openxmlformats.org/wordprocessingml/2006/main" xmlns:w14="http://schemas.microsoft.com/office/word/2010/wordml" xmlns:wpg="http://schemas.microsoft.com/office/word/2010/wordprocessingGroup" xmlns:wpi="http://schemas.microsoft.com/office/word/2010/wordprocessingInk" xmlns:wne="http://schemas.microsoft.com/office/word/2006/wordml" xmlns:wps="http://schemas.microsoft.com/office/word/2010/wordprocessingShape" mc:Ignorable="w14 wp14">
   <w:endnote w:type="separator" w:id="-1">
     <w:p>
       <w:r>
@@ -8455,7 +8384,7 @@
 </file>
 
 <file path=word/footnotes.xml><?xml version="1.0" encoding="utf-8"?>
-<w:footnotes xmlns:wpc="http://schemas.microsoft.com/office/word/2010/wordprocessingCanvas" xmlns:cx="http://schemas.microsoft.com/office/drawing/2014/chartex" xmlns:cx1="http://schemas.microsoft.com/office/drawing/2015/9/8/chartex" xmlns:cx2="http://schemas.microsoft.com/office/drawing/2015/10/21/chartex" xmlns:cx3="http://schemas.microsoft.com/office/drawing/2016/5/9/chartex" xmlns:cx4="http://schemas.microsoft.com/office/drawing/2016/5/10/chartex" xmlns:cx5="http://schemas.microsoft.com/office/drawing/2016/5/11/chartex" xmlns:cx6="http://schemas.microsoft.com/office/drawing/2016/5/12/chartex" xmlns:cx7="http://schemas.microsoft.com/office/drawing/2016/5/13/chartex" xmlns:cx8="http://schemas.microsoft.com/office/drawing/2016/5/14/chartex" xmlns:mc="http://schemas.openxmlformats.org/markup-compatibility/2006" xmlns:aink="http://schemas.microsoft.com/office/drawing/2016/ink" xmlns:am3d="http://schemas.microsoft.com/office/drawing/2017/model3d" xmlns:o="urn:schemas-microsoft-com:office:office" xmlns:r="http://schemas.openxmlformats.org/officeDocument/2006/relationships" xmlns:m="http://schemas.openxmlformats.org/officeDocument/2006/math" xmlns:v="urn:schemas-microsoft-com:vml" xmlns:wp14="http://schemas.microsoft.com/office/word/2010/wordprocessingDrawing" xmlns:wp="http://schemas.openxmlformats.org/drawingml/2006/wordprocessingDrawing" xmlns:w10="urn:schemas-microsoft-com:office:word" xmlns:w="http://schemas.openxmlformats.org/wordprocessingml/2006/main" xmlns:w14="http://schemas.microsoft.com/office/word/2010/wordml" xmlns:w15="http://schemas.microsoft.com/office/word/2012/wordml" xmlns:w16cid="http://schemas.microsoft.com/office/word/2016/wordml/cid" xmlns:w16se="http://schemas.microsoft.com/office/word/2015/wordml/symex" xmlns:wpg="http://schemas.microsoft.com/office/word/2010/wordprocessingGroup" xmlns:wpi="http://schemas.microsoft.com/office/word/2010/wordprocessingInk" xmlns:wne="http://schemas.microsoft.com/office/word/2006/wordml" xmlns:wps="http://schemas.microsoft.com/office/word/2010/wordprocessingShape" mc:Ignorable="w14 w15 w16se w16cid wp14">
+<w:footnotes xmlns:wpc="http://schemas.microsoft.com/office/word/2010/wordprocessingCanvas" xmlns:mo="http://schemas.microsoft.com/office/mac/office/2008/main" xmlns:mc="http://schemas.openxmlformats.org/markup-compatibility/2006" xmlns:mv="urn:schemas-microsoft-com:mac:vml" xmlns:o="urn:schemas-microsoft-com:office:office" xmlns:r="http://schemas.openxmlformats.org/officeDocument/2006/relationships" xmlns:m="http://schemas.openxmlformats.org/officeDocument/2006/math" xmlns:v="urn:schemas-microsoft-com:vml" xmlns:wp14="http://schemas.microsoft.com/office/word/2010/wordprocessingDrawing" xmlns:wp="http://schemas.openxmlformats.org/drawingml/2006/wordprocessingDrawing" xmlns:w10="urn:schemas-microsoft-com:office:word" xmlns:w="http://schemas.openxmlformats.org/wordprocessingml/2006/main" xmlns:w14="http://schemas.microsoft.com/office/word/2010/wordml" xmlns:wpg="http://schemas.microsoft.com/office/word/2010/wordprocessingGroup" xmlns:wpi="http://schemas.microsoft.com/office/word/2010/wordprocessingInk" xmlns:wne="http://schemas.microsoft.com/office/word/2006/wordml" xmlns:wps="http://schemas.microsoft.com/office/word/2010/wordprocessingShape" mc:Ignorable="w14 wp14">
   <w:footnote w:type="separator" w:id="-1">
     <w:p>
       <w:r>
@@ -8474,7 +8403,7 @@
 </file>
 
 <file path=word/header1.xml><?xml version="1.0" encoding="utf-8"?>
-<w:hdr xmlns:wpc="http://schemas.microsoft.com/office/word/2010/wordprocessingCanvas" xmlns:cx="http://schemas.microsoft.com/office/drawing/2014/chartex" xmlns:cx1="http://schemas.microsoft.com/office/drawing/2015/9/8/chartex" xmlns:cx2="http://schemas.microsoft.com/office/drawing/2015/10/21/chartex" xmlns:cx3="http://schemas.microsoft.com/office/drawing/2016/5/9/chartex" xmlns:cx4="http://schemas.microsoft.com/office/drawing/2016/5/10/chartex" xmlns:cx5="http://schemas.microsoft.com/office/drawing/2016/5/11/chartex" xmlns:cx6="http://schemas.microsoft.com/office/drawing/2016/5/12/chartex" xmlns:cx7="http://schemas.microsoft.com/office/drawing/2016/5/13/chartex" xmlns:cx8="http://schemas.microsoft.com/office/drawing/2016/5/14/chartex" xmlns:mc="http://schemas.openxmlformats.org/markup-compatibility/2006" xmlns:aink="http://schemas.microsoft.com/office/drawing/2016/ink" xmlns:am3d="http://schemas.microsoft.com/office/drawing/2017/model3d" xmlns:o="urn:schemas-microsoft-com:office:office" xmlns:r="http://schemas.openxmlformats.org/officeDocument/2006/relationships" xmlns:m="http://schemas.openxmlformats.org/officeDocument/2006/math" xmlns:v="urn:schemas-microsoft-com:vml" xmlns:wp14="http://schemas.microsoft.com/office/word/2010/wordprocessingDrawing" xmlns:wp="http://schemas.openxmlformats.org/drawingml/2006/wordprocessingDrawing" xmlns:w10="urn:schemas-microsoft-com:office:word" xmlns:w="http://schemas.openxmlformats.org/wordprocessingml/2006/main" xmlns:w14="http://schemas.microsoft.com/office/word/2010/wordml" xmlns:w15="http://schemas.microsoft.com/office/word/2012/wordml" xmlns:w16cid="http://schemas.microsoft.com/office/word/2016/wordml/cid" xmlns:w16se="http://schemas.microsoft.com/office/word/2015/wordml/symex" xmlns:wpg="http://schemas.microsoft.com/office/word/2010/wordprocessingGroup" xmlns:wpi="http://schemas.microsoft.com/office/word/2010/wordprocessingInk" xmlns:wne="http://schemas.microsoft.com/office/word/2006/wordml" xmlns:wps="http://schemas.microsoft.com/office/word/2010/wordprocessingShape" mc:Ignorable="w14 w15 w16se w16cid wp14">
+<w:hdr xmlns:wpc="http://schemas.microsoft.com/office/word/2010/wordprocessingCanvas" xmlns:mo="http://schemas.microsoft.com/office/mac/office/2008/main" xmlns:mc="http://schemas.openxmlformats.org/markup-compatibility/2006" xmlns:mv="urn:schemas-microsoft-com:mac:vml" xmlns:o="urn:schemas-microsoft-com:office:office" xmlns:r="http://schemas.openxmlformats.org/officeDocument/2006/relationships" xmlns:m="http://schemas.openxmlformats.org/officeDocument/2006/math" xmlns:v="urn:schemas-microsoft-com:vml" xmlns:wp14="http://schemas.microsoft.com/office/word/2010/wordprocessingDrawing" xmlns:wp="http://schemas.openxmlformats.org/drawingml/2006/wordprocessingDrawing" xmlns:w10="urn:schemas-microsoft-com:office:word" xmlns:w="http://schemas.openxmlformats.org/wordprocessingml/2006/main" xmlns:w14="http://schemas.microsoft.com/office/word/2010/wordml" xmlns:wpg="http://schemas.microsoft.com/office/word/2010/wordprocessingGroup" xmlns:wpi="http://schemas.microsoft.com/office/word/2010/wordprocessingInk" xmlns:wne="http://schemas.microsoft.com/office/word/2006/wordml" xmlns:wps="http://schemas.microsoft.com/office/word/2010/wordprocessingShape" mc:Ignorable="w14 wp14">
   <w:p>
     <w:pPr>
       <w:pStyle w:val="Header"/>
@@ -8488,8 +8417,8 @@
 </file>
 
 <file path=word/numbering.xml><?xml version="1.0" encoding="utf-8"?>
-<w:numbering xmlns:wpc="http://schemas.microsoft.com/office/word/2010/wordprocessingCanvas" xmlns:cx="http://schemas.microsoft.com/office/drawing/2014/chartex" xmlns:cx1="http://schemas.microsoft.com/office/drawing/2015/9/8/chartex" xmlns:cx2="http://schemas.microsoft.com/office/drawing/2015/10/21/chartex" xmlns:cx3="http://schemas.microsoft.com/office/drawing/2016/5/9/chartex" xmlns:cx4="http://schemas.microsoft.com/office/drawing/2016/5/10/chartex" xmlns:cx5="http://schemas.microsoft.com/office/drawing/2016/5/11/chartex" xmlns:cx6="http://schemas.microsoft.com/office/drawing/2016/5/12/chartex" xmlns:cx7="http://schemas.microsoft.com/office/drawing/2016/5/13/chartex" xmlns:cx8="http://schemas.microsoft.com/office/drawing/2016/5/14/chartex" xmlns:mc="http://schemas.openxmlformats.org/markup-compatibility/2006" xmlns:aink="http://schemas.microsoft.com/office/drawing/2016/ink" xmlns:am3d="http://schemas.microsoft.com/office/drawing/2017/model3d" xmlns:o="urn:schemas-microsoft-com:office:office" xmlns:r="http://schemas.openxmlformats.org/officeDocument/2006/relationships" xmlns:m="http://schemas.openxmlformats.org/officeDocument/2006/math" xmlns:v="urn:schemas-microsoft-com:vml" xmlns:wp14="http://schemas.microsoft.com/office/word/2010/wordprocessingDrawing" xmlns:wp="http://schemas.openxmlformats.org/drawingml/2006/wordprocessingDrawing" xmlns:w10="urn:schemas-microsoft-com:office:word" xmlns:w="http://schemas.openxmlformats.org/wordprocessingml/2006/main" xmlns:w14="http://schemas.microsoft.com/office/word/2010/wordml" xmlns:w15="http://schemas.microsoft.com/office/word/2012/wordml" xmlns:w16cid="http://schemas.microsoft.com/office/word/2016/wordml/cid" xmlns:w16se="http://schemas.microsoft.com/office/word/2015/wordml/symex" xmlns:wpg="http://schemas.microsoft.com/office/word/2010/wordprocessingGroup" xmlns:wpi="http://schemas.microsoft.com/office/word/2010/wordprocessingInk" xmlns:wne="http://schemas.microsoft.com/office/word/2006/wordml" xmlns:wps="http://schemas.microsoft.com/office/word/2010/wordprocessingShape" mc:Ignorable="w14 w15 w16se w16cid wp14">
-  <w:abstractNum w:abstractNumId="0" w15:restartNumberingAfterBreak="0">
+<w:numbering xmlns:wpc="http://schemas.microsoft.com/office/word/2010/wordprocessingCanvas" xmlns:mo="http://schemas.microsoft.com/office/mac/office/2008/main" xmlns:mc="http://schemas.openxmlformats.org/markup-compatibility/2006" xmlns:mv="urn:schemas-microsoft-com:mac:vml" xmlns:o="urn:schemas-microsoft-com:office:office" xmlns:r="http://schemas.openxmlformats.org/officeDocument/2006/relationships" xmlns:m="http://schemas.openxmlformats.org/officeDocument/2006/math" xmlns:v="urn:schemas-microsoft-com:vml" xmlns:wp14="http://schemas.microsoft.com/office/word/2010/wordprocessingDrawing" xmlns:wp="http://schemas.openxmlformats.org/drawingml/2006/wordprocessingDrawing" xmlns:w10="urn:schemas-microsoft-com:office:word" xmlns:w="http://schemas.openxmlformats.org/wordprocessingml/2006/main" xmlns:w14="http://schemas.microsoft.com/office/word/2010/wordml" xmlns:wpg="http://schemas.microsoft.com/office/word/2010/wordprocessingGroup" xmlns:wpi="http://schemas.microsoft.com/office/word/2010/wordprocessingInk" xmlns:wne="http://schemas.microsoft.com/office/word/2006/wordml" xmlns:wps="http://schemas.microsoft.com/office/word/2010/wordprocessingShape" mc:Ignorable="w14 wp14">
+  <w:abstractNum w:abstractNumId="0">
     <w:nsid w:val="6B0E385C"/>
     <w:multiLevelType w:val="hybridMultilevel"/>
     <w:tmpl w:val="BACA73B0"/>
@@ -8578,7 +8507,7 @@
       </w:pPr>
     </w:lvl>
   </w:abstractNum>
-  <w:abstractNum w:abstractNumId="1" w15:restartNumberingAfterBreak="0">
+  <w:abstractNum w:abstractNumId="1">
     <w:nsid w:val="79A16667"/>
     <w:multiLevelType w:val="hybridMultilevel"/>
     <w:tmpl w:val="43628C94"/>
@@ -8677,7 +8606,7 @@
 </file>
 
 <file path=word/styles.xml><?xml version="1.0" encoding="utf-8"?>
-<w:styles xmlns:mc="http://schemas.openxmlformats.org/markup-compatibility/2006" xmlns:r="http://schemas.openxmlformats.org/officeDocument/2006/relationships" xmlns:w="http://schemas.openxmlformats.org/wordprocessingml/2006/main" xmlns:w14="http://schemas.microsoft.com/office/word/2010/wordml" xmlns:w15="http://schemas.microsoft.com/office/word/2012/wordml" xmlns:w16cid="http://schemas.microsoft.com/office/word/2016/wordml/cid" xmlns:w16se="http://schemas.microsoft.com/office/word/2015/wordml/symex" mc:Ignorable="w14 w15 w16se w16cid">
+<w:styles xmlns:mc="http://schemas.openxmlformats.org/markup-compatibility/2006" xmlns:r="http://schemas.openxmlformats.org/officeDocument/2006/relationships" xmlns:w="http://schemas.openxmlformats.org/wordprocessingml/2006/main" xmlns:w14="http://schemas.microsoft.com/office/word/2010/wordml" mc:Ignorable="w14">
   <w:docDefaults>
     <w:rPrDefault>
       <w:rPr>
@@ -8693,379 +8622,154 @@
       </w:pPr>
     </w:pPrDefault>
   </w:docDefaults>
-  <w:latentStyles w:defLockedState="0" w:defUIPriority="99" w:defSemiHidden="0" w:defUnhideWhenUsed="0" w:defQFormat="0" w:count="376">
-    <w:lsdException w:name="Normal" w:uiPriority="0" w:qFormat="1"/>
-    <w:lsdException w:name="heading 1" w:uiPriority="9" w:qFormat="1"/>
-    <w:lsdException w:name="heading 2" w:semiHidden="1" w:uiPriority="9" w:unhideWhenUsed="1" w:qFormat="1"/>
-    <w:lsdException w:name="heading 3" w:semiHidden="1" w:uiPriority="9" w:unhideWhenUsed="1" w:qFormat="1"/>
-    <w:lsdException w:name="heading 4" w:semiHidden="1" w:uiPriority="9" w:unhideWhenUsed="1" w:qFormat="1"/>
-    <w:lsdException w:name="heading 5" w:semiHidden="1" w:uiPriority="9" w:unhideWhenUsed="1" w:qFormat="1"/>
-    <w:lsdException w:name="heading 6" w:semiHidden="1" w:uiPriority="9" w:unhideWhenUsed="1" w:qFormat="1"/>
-    <w:lsdException w:name="heading 7" w:semiHidden="1" w:uiPriority="9" w:unhideWhenUsed="1" w:qFormat="1"/>
-    <w:lsdException w:name="heading 8" w:semiHidden="1" w:uiPriority="9" w:unhideWhenUsed="1" w:qFormat="1"/>
-    <w:lsdException w:name="heading 9" w:semiHidden="1" w:uiPriority="9" w:unhideWhenUsed="1" w:qFormat="1"/>
-    <w:lsdException w:name="index 1" w:semiHidden="1" w:unhideWhenUsed="1"/>
-    <w:lsdException w:name="index 2" w:semiHidden="1" w:unhideWhenUsed="1"/>
-    <w:lsdException w:name="index 3" w:semiHidden="1" w:unhideWhenUsed="1"/>
-    <w:lsdException w:name="index 4" w:semiHidden="1" w:unhideWhenUsed="1"/>
-    <w:lsdException w:name="index 5" w:semiHidden="1" w:unhideWhenUsed="1"/>
-    <w:lsdException w:name="index 6" w:semiHidden="1" w:unhideWhenUsed="1"/>
-    <w:lsdException w:name="index 7" w:semiHidden="1" w:unhideWhenUsed="1"/>
-    <w:lsdException w:name="index 8" w:semiHidden="1" w:unhideWhenUsed="1"/>
-    <w:lsdException w:name="index 9" w:semiHidden="1" w:unhideWhenUsed="1"/>
-    <w:lsdException w:name="toc 1" w:semiHidden="1" w:uiPriority="39" w:unhideWhenUsed="1"/>
-    <w:lsdException w:name="toc 2" w:semiHidden="1" w:uiPriority="39" w:unhideWhenUsed="1"/>
-    <w:lsdException w:name="toc 3" w:semiHidden="1" w:uiPriority="39" w:unhideWhenUsed="1"/>
-    <w:lsdException w:name="toc 4" w:semiHidden="1" w:uiPriority="39" w:unhideWhenUsed="1"/>
-    <w:lsdException w:name="toc 5" w:semiHidden="1" w:uiPriority="39" w:unhideWhenUsed="1"/>
-    <w:lsdException w:name="toc 6" w:semiHidden="1" w:uiPriority="39" w:unhideWhenUsed="1"/>
-    <w:lsdException w:name="toc 7" w:semiHidden="1" w:uiPriority="39" w:unhideWhenUsed="1"/>
-    <w:lsdException w:name="toc 8" w:semiHidden="1" w:uiPriority="39" w:unhideWhenUsed="1"/>
-    <w:lsdException w:name="toc 9" w:semiHidden="1" w:uiPriority="39" w:unhideWhenUsed="1"/>
-    <w:lsdException w:name="Normal Indent" w:semiHidden="1" w:unhideWhenUsed="1"/>
-    <w:lsdException w:name="footnote text" w:semiHidden="1" w:unhideWhenUsed="1"/>
-    <w:lsdException w:name="annotation text" w:semiHidden="1" w:unhideWhenUsed="1"/>
-    <w:lsdException w:name="header" w:semiHidden="1" w:unhideWhenUsed="1"/>
-    <w:lsdException w:name="footer" w:semiHidden="1" w:unhideWhenUsed="1"/>
-    <w:lsdException w:name="index heading" w:semiHidden="1" w:unhideWhenUsed="1"/>
-    <w:lsdException w:name="caption" w:semiHidden="1" w:uiPriority="35" w:unhideWhenUsed="1" w:qFormat="1"/>
-    <w:lsdException w:name="table of figures" w:semiHidden="1" w:unhideWhenUsed="1"/>
-    <w:lsdException w:name="envelope address" w:semiHidden="1" w:unhideWhenUsed="1"/>
-    <w:lsdException w:name="envelope return" w:semiHidden="1" w:unhideWhenUsed="1"/>
-    <w:lsdException w:name="footnote reference" w:semiHidden="1"/>
-    <w:lsdException w:name="annotation reference" w:semiHidden="1" w:unhideWhenUsed="1"/>
-    <w:lsdException w:name="line number" w:semiHidden="1" w:unhideWhenUsed="1"/>
-    <w:lsdException w:name="page number" w:semiHidden="1" w:unhideWhenUsed="1"/>
-    <w:lsdException w:name="endnote reference" w:semiHidden="1" w:unhideWhenUsed="1"/>
-    <w:lsdException w:name="endnote text" w:semiHidden="1" w:unhideWhenUsed="1"/>
-    <w:lsdException w:name="table of authorities" w:semiHidden="1" w:unhideWhenUsed="1"/>
-    <w:lsdException w:name="macro" w:semiHidden="1" w:unhideWhenUsed="1"/>
-    <w:lsdException w:name="toa heading" w:semiHidden="1" w:unhideWhenUsed="1"/>
-    <w:lsdException w:name="List" w:semiHidden="1" w:unhideWhenUsed="1"/>
-    <w:lsdException w:name="List Bullet" w:semiHidden="1" w:unhideWhenUsed="1"/>
-    <w:lsdException w:name="List Number" w:semiHidden="1" w:unhideWhenUsed="1"/>
-    <w:lsdException w:name="List 2" w:semiHidden="1" w:unhideWhenUsed="1"/>
-    <w:lsdException w:name="List 3" w:semiHidden="1" w:unhideWhenUsed="1"/>
-    <w:lsdException w:name="List 4" w:semiHidden="1" w:unhideWhenUsed="1"/>
-    <w:lsdException w:name="List 5" w:semiHidden="1" w:unhideWhenUsed="1"/>
-    <w:lsdException w:name="List Bullet 2" w:semiHidden="1" w:unhideWhenUsed="1"/>
-    <w:lsdException w:name="List Bullet 3" w:semiHidden="1" w:unhideWhenUsed="1"/>
-    <w:lsdException w:name="List Bullet 4" w:semiHidden="1" w:unhideWhenUsed="1"/>
-    <w:lsdException w:name="List Bullet 5" w:semiHidden="1" w:unhideWhenUsed="1"/>
-    <w:lsdException w:name="List Number 2" w:semiHidden="1" w:unhideWhenUsed="1"/>
-    <w:lsdException w:name="List Number 3" w:semiHidden="1" w:unhideWhenUsed="1"/>
-    <w:lsdException w:name="List Number 4" w:semiHidden="1" w:unhideWhenUsed="1"/>
-    <w:lsdException w:name="List Number 5" w:semiHidden="1" w:unhideWhenUsed="1"/>
-    <w:lsdException w:name="Title" w:uiPriority="10" w:qFormat="1"/>
-    <w:lsdException w:name="Closing" w:semiHidden="1" w:unhideWhenUsed="1"/>
-    <w:lsdException w:name="Signature" w:semiHidden="1" w:unhideWhenUsed="1"/>
-    <w:lsdException w:name="Default Paragraph Font" w:semiHidden="1" w:uiPriority="1" w:unhideWhenUsed="1"/>
-    <w:lsdException w:name="Body Text" w:semiHidden="1" w:unhideWhenUsed="1"/>
-    <w:lsdException w:name="Body Text Indent" w:semiHidden="1" w:unhideWhenUsed="1"/>
-    <w:lsdException w:name="List Continue" w:semiHidden="1" w:unhideWhenUsed="1"/>
-    <w:lsdException w:name="List Continue 2" w:semiHidden="1" w:unhideWhenUsed="1"/>
-    <w:lsdException w:name="List Continue 3" w:semiHidden="1" w:unhideWhenUsed="1"/>
-    <w:lsdException w:name="List Continue 4" w:semiHidden="1" w:unhideWhenUsed="1"/>
-    <w:lsdException w:name="List Continue 5" w:semiHidden="1" w:unhideWhenUsed="1"/>
-    <w:lsdException w:name="Message Header" w:semiHidden="1" w:unhideWhenUsed="1"/>
-    <w:lsdException w:name="Subtitle" w:uiPriority="11" w:qFormat="1"/>
-    <w:lsdException w:name="Salutation" w:semiHidden="1" w:unhideWhenUsed="1"/>
-    <w:lsdException w:name="Date" w:semiHidden="1" w:unhideWhenUsed="1"/>
-    <w:lsdException w:name="Body Text First Indent" w:semiHidden="1" w:unhideWhenUsed="1"/>
-    <w:lsdException w:name="Body Text First Indent 2" w:semiHidden="1" w:unhideWhenUsed="1"/>
-    <w:lsdException w:name="Note Heading" w:semiHidden="1" w:unhideWhenUsed="1"/>
-    <w:lsdException w:name="Body Text 2" w:semiHidden="1" w:unhideWhenUsed="1"/>
-    <w:lsdException w:name="Body Text 3" w:semiHidden="1" w:unhideWhenUsed="1"/>
-    <w:lsdException w:name="Body Text Indent 2" w:semiHidden="1" w:unhideWhenUsed="1"/>
-    <w:lsdException w:name="Body Text Indent 3" w:semiHidden="1" w:unhideWhenUsed="1"/>
-    <w:lsdException w:name="Block Text" w:semiHidden="1" w:unhideWhenUsed="1"/>
-    <w:lsdException w:name="Hyperlink" w:semiHidden="1" w:unhideWhenUsed="1"/>
-    <w:lsdException w:name="FollowedHyperlink" w:semiHidden="1" w:unhideWhenUsed="1"/>
-    <w:lsdException w:name="Strong" w:uiPriority="22" w:qFormat="1"/>
-    <w:lsdException w:name="Emphasis" w:uiPriority="20" w:qFormat="1"/>
-    <w:lsdException w:name="Document Map" w:semiHidden="1" w:unhideWhenUsed="1"/>
-    <w:lsdException w:name="Plain Text" w:semiHidden="1" w:unhideWhenUsed="1"/>
-    <w:lsdException w:name="E-mail Signature" w:semiHidden="1" w:unhideWhenUsed="1"/>
-    <w:lsdException w:name="HTML Top of Form" w:semiHidden="1" w:unhideWhenUsed="1"/>
-    <w:lsdException w:name="HTML Bottom of Form" w:semiHidden="1" w:unhideWhenUsed="1"/>
-    <w:lsdException w:name="Normal (Web)" w:semiHidden="1" w:unhideWhenUsed="1"/>
-    <w:lsdException w:name="HTML Acronym" w:semiHidden="1" w:unhideWhenUsed="1"/>
-    <w:lsdException w:name="HTML Address" w:semiHidden="1" w:unhideWhenUsed="1"/>
-    <w:lsdException w:name="HTML Cite" w:semiHidden="1" w:unhideWhenUsed="1"/>
-    <w:lsdException w:name="HTML Code" w:semiHidden="1" w:unhideWhenUsed="1"/>
-    <w:lsdException w:name="HTML Definition" w:semiHidden="1" w:unhideWhenUsed="1"/>
-    <w:lsdException w:name="HTML Keyboard" w:semiHidden="1" w:unhideWhenUsed="1"/>
-    <w:lsdException w:name="HTML Preformatted" w:semiHidden="1" w:unhideWhenUsed="1"/>
-    <w:lsdException w:name="HTML Sample" w:semiHidden="1" w:unhideWhenUsed="1"/>
-    <w:lsdException w:name="HTML Typewriter" w:semiHidden="1" w:unhideWhenUsed="1"/>
-    <w:lsdException w:name="HTML Variable" w:semiHidden="1" w:unhideWhenUsed="1"/>
-    <w:lsdException w:name="Normal Table" w:semiHidden="1" w:unhideWhenUsed="1"/>
-    <w:lsdException w:name="annotation subject" w:semiHidden="1" w:unhideWhenUsed="1"/>
-    <w:lsdException w:name="No List" w:semiHidden="1" w:unhideWhenUsed="1"/>
-    <w:lsdException w:name="Outline List 1" w:semiHidden="1" w:unhideWhenUsed="1"/>
-    <w:lsdException w:name="Outline List 2" w:semiHidden="1" w:unhideWhenUsed="1"/>
-    <w:lsdException w:name="Outline List 3" w:semiHidden="1" w:unhideWhenUsed="1"/>
-    <w:lsdException w:name="Table Simple 1" w:semiHidden="1" w:unhideWhenUsed="1"/>
-    <w:lsdException w:name="Table Simple 2" w:semiHidden="1" w:unhideWhenUsed="1"/>
-    <w:lsdException w:name="Table Simple 3" w:semiHidden="1" w:unhideWhenUsed="1"/>
-    <w:lsdException w:name="Table Classic 1" w:semiHidden="1" w:unhideWhenUsed="1"/>
-    <w:lsdException w:name="Table Classic 2" w:semiHidden="1" w:unhideWhenUsed="1"/>
-    <w:lsdException w:name="Table Classic 3" w:semiHidden="1" w:unhideWhenUsed="1"/>
-    <w:lsdException w:name="Table Classic 4" w:semiHidden="1" w:unhideWhenUsed="1"/>
-    <w:lsdException w:name="Table Colorful 1" w:semiHidden="1" w:unhideWhenUsed="1"/>
-    <w:lsdException w:name="Table Colorful 2" w:semiHidden="1" w:unhideWhenUsed="1"/>
-    <w:lsdException w:name="Table Colorful 3" w:semiHidden="1" w:unhideWhenUsed="1"/>
-    <w:lsdException w:name="Table Columns 1" w:semiHidden="1" w:unhideWhenUsed="1"/>
-    <w:lsdException w:name="Table Columns 2" w:semiHidden="1" w:unhideWhenUsed="1"/>
-    <w:lsdException w:name="Table Columns 3" w:semiHidden="1" w:unhideWhenUsed="1"/>
-    <w:lsdException w:name="Table Columns 4" w:semiHidden="1" w:unhideWhenUsed="1"/>
-    <w:lsdException w:name="Table Columns 5" w:semiHidden="1" w:unhideWhenUsed="1"/>
-    <w:lsdException w:name="Table Grid 1" w:semiHidden="1" w:unhideWhenUsed="1"/>
-    <w:lsdException w:name="Table Grid 2" w:semiHidden="1" w:unhideWhenUsed="1"/>
-    <w:lsdException w:name="Table Grid 3" w:semiHidden="1" w:unhideWhenUsed="1"/>
-    <w:lsdException w:name="Table Grid 4" w:semiHidden="1" w:unhideWhenUsed="1"/>
-    <w:lsdException w:name="Table Grid 5" w:semiHidden="1" w:unhideWhenUsed="1"/>
-    <w:lsdException w:name="Table Grid 6" w:semiHidden="1" w:unhideWhenUsed="1"/>
-    <w:lsdException w:name="Table Grid 7" w:semiHidden="1" w:unhideWhenUsed="1"/>
-    <w:lsdException w:name="Table Grid 8" w:semiHidden="1" w:unhideWhenUsed="1"/>
-    <w:lsdException w:name="Table List 1" w:semiHidden="1" w:unhideWhenUsed="1"/>
-    <w:lsdException w:name="Table List 2" w:semiHidden="1" w:unhideWhenUsed="1"/>
-    <w:lsdException w:name="Table List 3" w:semiHidden="1" w:unhideWhenUsed="1"/>
-    <w:lsdException w:name="Table List 4" w:semiHidden="1" w:unhideWhenUsed="1"/>
-    <w:lsdException w:name="Table List 5" w:semiHidden="1" w:unhideWhenUsed="1"/>
-    <w:lsdException w:name="Table List 6" w:semiHidden="1" w:unhideWhenUsed="1"/>
-    <w:lsdException w:name="Table List 7" w:semiHidden="1" w:unhideWhenUsed="1"/>
-    <w:lsdException w:name="Table List 8" w:semiHidden="1" w:unhideWhenUsed="1"/>
-    <w:lsdException w:name="Table 3D effects 1" w:semiHidden="1" w:unhideWhenUsed="1"/>
-    <w:lsdException w:name="Table 3D effects 2" w:semiHidden="1" w:unhideWhenUsed="1"/>
-    <w:lsdException w:name="Table 3D effects 3" w:semiHidden="1" w:unhideWhenUsed="1"/>
-    <w:lsdException w:name="Table Contemporary" w:semiHidden="1" w:unhideWhenUsed="1"/>
-    <w:lsdException w:name="Table Elegant" w:semiHidden="1" w:unhideWhenUsed="1"/>
-    <w:lsdException w:name="Table Professional" w:semiHidden="1" w:unhideWhenUsed="1"/>
-    <w:lsdException w:name="Table Subtle 1" w:semiHidden="1" w:unhideWhenUsed="1"/>
-    <w:lsdException w:name="Table Subtle 2" w:semiHidden="1" w:unhideWhenUsed="1"/>
-    <w:lsdException w:name="Table Web 1" w:semiHidden="1" w:unhideWhenUsed="1"/>
-    <w:lsdException w:name="Table Web 2" w:semiHidden="1" w:unhideWhenUsed="1"/>
-    <w:lsdException w:name="Table Web 3" w:semiHidden="1" w:unhideWhenUsed="1"/>
-    <w:lsdException w:name="Balloon Text" w:semiHidden="1" w:unhideWhenUsed="1"/>
-    <w:lsdException w:name="Table Grid" w:uiPriority="59"/>
-    <w:lsdException w:name="Table Theme" w:semiHidden="1" w:unhideWhenUsed="1"/>
-    <w:lsdException w:name="Placeholder Text" w:semiHidden="1"/>
-    <w:lsdException w:name="No Spacing" w:uiPriority="1" w:qFormat="1"/>
-    <w:lsdException w:name="Light Shading" w:uiPriority="60"/>
-    <w:lsdException w:name="Light List" w:uiPriority="61"/>
-    <w:lsdException w:name="Light Grid" w:uiPriority="62"/>
-    <w:lsdException w:name="Medium Shading 1" w:uiPriority="63"/>
-    <w:lsdException w:name="Medium Shading 2" w:uiPriority="64"/>
-    <w:lsdException w:name="Medium List 1" w:uiPriority="65"/>
-    <w:lsdException w:name="Medium List 2" w:uiPriority="66"/>
-    <w:lsdException w:name="Medium Grid 1" w:uiPriority="67"/>
-    <w:lsdException w:name="Medium Grid 2" w:uiPriority="68"/>
-    <w:lsdException w:name="Medium Grid 3" w:uiPriority="69"/>
-    <w:lsdException w:name="Dark List" w:uiPriority="70"/>
-    <w:lsdException w:name="Colorful Shading" w:uiPriority="71"/>
-    <w:lsdException w:name="Colorful List" w:uiPriority="72"/>
-    <w:lsdException w:name="Colorful Grid" w:uiPriority="73"/>
-    <w:lsdException w:name="Light Shading Accent 1" w:uiPriority="60"/>
-    <w:lsdException w:name="Light List Accent 1" w:uiPriority="61"/>
-    <w:lsdException w:name="Light Grid Accent 1" w:uiPriority="62"/>
-    <w:lsdException w:name="Medium Shading 1 Accent 1" w:uiPriority="63"/>
-    <w:lsdException w:name="Medium Shading 2 Accent 1" w:uiPriority="64"/>
-    <w:lsdException w:name="Medium List 1 Accent 1" w:uiPriority="65"/>
-    <w:lsdException w:name="Revision" w:semiHidden="1"/>
-    <w:lsdException w:name="List Paragraph" w:uiPriority="34" w:qFormat="1"/>
-    <w:lsdException w:name="Quote" w:uiPriority="29" w:qFormat="1"/>
-    <w:lsdException w:name="Intense Quote" w:uiPriority="30" w:qFormat="1"/>
-    <w:lsdException w:name="Medium List 2 Accent 1" w:uiPriority="66"/>
-    <w:lsdException w:name="Medium Grid 1 Accent 1" w:uiPriority="67"/>
-    <w:lsdException w:name="Medium Grid 2 Accent 1" w:uiPriority="68"/>
-    <w:lsdException w:name="Medium Grid 3 Accent 1" w:uiPriority="69"/>
-    <w:lsdException w:name="Dark List Accent 1" w:uiPriority="70"/>
-    <w:lsdException w:name="Colorful Shading Accent 1" w:uiPriority="71"/>
-    <w:lsdException w:name="Colorful List Accent 1" w:uiPriority="72"/>
-    <w:lsdException w:name="Colorful Grid Accent 1" w:uiPriority="73"/>
-    <w:lsdException w:name="Light Shading Accent 2" w:uiPriority="60"/>
-    <w:lsdException w:name="Light List Accent 2" w:uiPriority="61"/>
-    <w:lsdException w:name="Light Grid Accent 2" w:uiPriority="62"/>
-    <w:lsdException w:name="Medium Shading 1 Accent 2" w:uiPriority="63"/>
-    <w:lsdException w:name="Medium Shading 2 Accent 2" w:uiPriority="64"/>
-    <w:lsdException w:name="Medium List 1 Accent 2" w:uiPriority="65"/>
-    <w:lsdException w:name="Medium List 2 Accent 2" w:uiPriority="66"/>
-    <w:lsdException w:name="Medium Grid 1 Accent 2" w:uiPriority="67"/>
-    <w:lsdException w:name="Medium Grid 2 Accent 2" w:uiPriority="68"/>
-    <w:lsdException w:name="Medium Grid 3 Accent 2" w:uiPriority="69"/>
-    <w:lsdException w:name="Dark List Accent 2" w:uiPriority="70"/>
-    <w:lsdException w:name="Colorful Shading Accent 2" w:uiPriority="71"/>
-    <w:lsdException w:name="Colorful List Accent 2" w:uiPriority="72"/>
-    <w:lsdException w:name="Colorful Grid Accent 2" w:uiPriority="73"/>
-    <w:lsdException w:name="Light Shading Accent 3" w:uiPriority="60"/>
-    <w:lsdException w:name="Light List Accent 3" w:uiPriority="61"/>
-    <w:lsdException w:name="Light Grid Accent 3" w:uiPriority="62"/>
-    <w:lsdException w:name="Medium Shading 1 Accent 3" w:uiPriority="63"/>
-    <w:lsdException w:name="Medium Shading 2 Accent 3" w:uiPriority="64"/>
-    <w:lsdException w:name="Medium List 1 Accent 3" w:uiPriority="65"/>
-    <w:lsdException w:name="Medium List 2 Accent 3" w:uiPriority="66"/>
-    <w:lsdException w:name="Medium Grid 1 Accent 3" w:uiPriority="67"/>
-    <w:lsdException w:name="Medium Grid 2 Accent 3" w:uiPriority="68"/>
-    <w:lsdException w:name="Medium Grid 3 Accent 3" w:uiPriority="69"/>
-    <w:lsdException w:name="Dark List Accent 3" w:uiPriority="70"/>
-    <w:lsdException w:name="Colorful Shading Accent 3" w:uiPriority="71"/>
-    <w:lsdException w:name="Colorful List Accent 3" w:uiPriority="72"/>
-    <w:lsdException w:name="Colorful Grid Accent 3" w:uiPriority="73"/>
-    <w:lsdException w:name="Light Shading Accent 4" w:uiPriority="60"/>
-    <w:lsdException w:name="Light List Accent 4" w:uiPriority="61"/>
-    <w:lsdException w:name="Light Grid Accent 4" w:uiPriority="62"/>
-    <w:lsdException w:name="Medium Shading 1 Accent 4" w:uiPriority="63"/>
-    <w:lsdException w:name="Medium Shading 2 Accent 4" w:uiPriority="64"/>
-    <w:lsdException w:name="Medium List 1 Accent 4" w:uiPriority="65"/>
-    <w:lsdException w:name="Medium List 2 Accent 4" w:uiPriority="66"/>
-    <w:lsdException w:name="Medium Grid 1 Accent 4" w:uiPriority="67"/>
-    <w:lsdException w:name="Medium Grid 2 Accent 4" w:uiPriority="68"/>
-    <w:lsdException w:name="Medium Grid 3 Accent 4" w:uiPriority="69"/>
-    <w:lsdException w:name="Dark List Accent 4" w:uiPriority="70"/>
-    <w:lsdException w:name="Colorful Shading Accent 4" w:uiPriority="71"/>
-    <w:lsdException w:name="Colorful List Accent 4" w:uiPriority="72"/>
-    <w:lsdException w:name="Colorful Grid Accent 4" w:uiPriority="73"/>
-    <w:lsdException w:name="Light Shading Accent 5" w:uiPriority="60"/>
-    <w:lsdException w:name="Light List Accent 5" w:uiPriority="61"/>
-    <w:lsdException w:name="Light Grid Accent 5" w:uiPriority="62"/>
-    <w:lsdException w:name="Medium Shading 1 Accent 5" w:uiPriority="63"/>
-    <w:lsdException w:name="Medium Shading 2 Accent 5" w:uiPriority="64"/>
-    <w:lsdException w:name="Medium List 1 Accent 5" w:uiPriority="65"/>
-    <w:lsdException w:name="Medium List 2 Accent 5" w:uiPriority="66"/>
-    <w:lsdException w:name="Medium Grid 1 Accent 5" w:uiPriority="67"/>
-    <w:lsdException w:name="Medium Grid 2 Accent 5" w:uiPriority="68"/>
-    <w:lsdException w:name="Medium Grid 3 Accent 5" w:uiPriority="69"/>
-    <w:lsdException w:name="Dark List Accent 5" w:uiPriority="70"/>
-    <w:lsdException w:name="Colorful Shading Accent 5" w:uiPriority="71"/>
-    <w:lsdException w:name="Colorful List Accent 5" w:uiPriority="72"/>
-    <w:lsdException w:name="Colorful Grid Accent 5" w:uiPriority="73"/>
-    <w:lsdException w:name="Light Shading Accent 6" w:uiPriority="60"/>
-    <w:lsdException w:name="Light List Accent 6" w:uiPriority="61"/>
-    <w:lsdException w:name="Light Grid Accent 6" w:uiPriority="62"/>
-    <w:lsdException w:name="Medium Shading 1 Accent 6" w:uiPriority="63"/>
-    <w:lsdException w:name="Medium Shading 2 Accent 6" w:uiPriority="64"/>
-    <w:lsdException w:name="Medium List 1 Accent 6" w:uiPriority="65"/>
-    <w:lsdException w:name="Medium List 2 Accent 6" w:uiPriority="66"/>
-    <w:lsdException w:name="Medium Grid 1 Accent 6" w:uiPriority="67"/>
-    <w:lsdException w:name="Medium Grid 2 Accent 6" w:uiPriority="68"/>
-    <w:lsdException w:name="Medium Grid 3 Accent 6" w:uiPriority="69"/>
-    <w:lsdException w:name="Dark List Accent 6" w:uiPriority="70"/>
-    <w:lsdException w:name="Colorful Shading Accent 6" w:uiPriority="71"/>
-    <w:lsdException w:name="Colorful List Accent 6" w:uiPriority="72"/>
-    <w:lsdException w:name="Colorful Grid Accent 6" w:uiPriority="73"/>
-    <w:lsdException w:name="Subtle Emphasis" w:uiPriority="19" w:qFormat="1"/>
-    <w:lsdException w:name="Intense Emphasis" w:uiPriority="21" w:qFormat="1"/>
-    <w:lsdException w:name="Subtle Reference" w:uiPriority="31" w:qFormat="1"/>
-    <w:lsdException w:name="Intense Reference" w:uiPriority="32" w:qFormat="1"/>
-    <w:lsdException w:name="Book Title" w:uiPriority="33" w:qFormat="1"/>
-    <w:lsdException w:name="Bibliography" w:semiHidden="1" w:uiPriority="37" w:unhideWhenUsed="1"/>
-    <w:lsdException w:name="TOC Heading" w:semiHidden="1" w:uiPriority="39" w:unhideWhenUsed="1" w:qFormat="1"/>
-    <w:lsdException w:name="Plain Table 5" w:semiHidden="1" w:unhideWhenUsed="1"/>
-    <w:lsdException w:name="Grid Table Light" w:semiHidden="1" w:unhideWhenUsed="1"/>
-    <w:lsdException w:name="Grid Table 1 Light" w:semiHidden="1" w:unhideWhenUsed="1"/>
-    <w:lsdException w:name="Grid Table 2" w:semiHidden="1" w:unhideWhenUsed="1"/>
-    <w:lsdException w:name="Grid Table 3" w:semiHidden="1" w:unhideWhenUsed="1"/>
-    <w:lsdException w:name="Grid Table 4" w:uiPriority="49"/>
-    <w:lsdException w:name="Grid Table 5 Dark" w:uiPriority="50"/>
-    <w:lsdException w:name="Grid Table 6 Colorful" w:uiPriority="51"/>
-    <w:lsdException w:name="Grid Table 7 Colorful" w:uiPriority="52"/>
-    <w:lsdException w:name="Grid Table 1 Light Accent 1" w:uiPriority="46"/>
-    <w:lsdException w:name="Grid Table 2 Accent 1" w:uiPriority="47"/>
-    <w:lsdException w:name="Grid Table 3 Accent 1" w:uiPriority="48"/>
-    <w:lsdException w:name="Grid Table 4 Accent 1" w:uiPriority="49"/>
-    <w:lsdException w:name="Grid Table 5 Dark Accent 1" w:uiPriority="50"/>
-    <w:lsdException w:name="Grid Table 6 Colorful Accent 1" w:uiPriority="51"/>
-    <w:lsdException w:name="Grid Table 7 Colorful Accent 1" w:uiPriority="52"/>
-    <w:lsdException w:name="Grid Table 1 Light Accent 2" w:uiPriority="46"/>
-    <w:lsdException w:name="Grid Table 2 Accent 2" w:uiPriority="47"/>
-    <w:lsdException w:name="Grid Table 3 Accent 2" w:uiPriority="48"/>
-    <w:lsdException w:name="Grid Table 4 Accent 2" w:uiPriority="49"/>
-    <w:lsdException w:name="Grid Table 5 Dark Accent 2" w:uiPriority="50"/>
-    <w:lsdException w:name="Grid Table 6 Colorful Accent 2" w:uiPriority="51"/>
-    <w:lsdException w:name="Grid Table 7 Colorful Accent 2" w:uiPriority="52"/>
-    <w:lsdException w:name="Grid Table 1 Light Accent 3" w:uiPriority="46"/>
-    <w:lsdException w:name="Grid Table 2 Accent 3" w:uiPriority="47"/>
-    <w:lsdException w:name="Grid Table 3 Accent 3" w:uiPriority="48"/>
-    <w:lsdException w:name="Grid Table 4 Accent 3" w:uiPriority="49"/>
-    <w:lsdException w:name="Grid Table 5 Dark Accent 3" w:uiPriority="50"/>
-    <w:lsdException w:name="Grid Table 6 Colorful Accent 3" w:uiPriority="51"/>
-    <w:lsdException w:name="Grid Table 7 Colorful Accent 3" w:uiPriority="52"/>
-    <w:lsdException w:name="Grid Table 1 Light Accent 4" w:uiPriority="46"/>
-    <w:lsdException w:name="Grid Table 2 Accent 4" w:uiPriority="47"/>
-    <w:lsdException w:name="Grid Table 3 Accent 4" w:uiPriority="48"/>
-    <w:lsdException w:name="Grid Table 4 Accent 4" w:uiPriority="49"/>
-    <w:lsdException w:name="Grid Table 5 Dark Accent 4" w:uiPriority="50"/>
-    <w:lsdException w:name="Grid Table 6 Colorful Accent 4" w:uiPriority="51"/>
-    <w:lsdException w:name="Grid Table 7 Colorful Accent 4" w:uiPriority="52"/>
-    <w:lsdException w:name="Grid Table 1 Light Accent 5" w:uiPriority="46"/>
-    <w:lsdException w:name="Grid Table 2 Accent 5" w:uiPriority="47"/>
-    <w:lsdException w:name="Grid Table 3 Accent 5" w:uiPriority="48"/>
-    <w:lsdException w:name="Grid Table 4 Accent 5" w:uiPriority="49"/>
-    <w:lsdException w:name="Grid Table 5 Dark Accent 5" w:uiPriority="50"/>
-    <w:lsdException w:name="Grid Table 6 Colorful Accent 5" w:uiPriority="51"/>
-    <w:lsdException w:name="Grid Table 7 Colorful Accent 5" w:uiPriority="52"/>
-    <w:lsdException w:name="Grid Table 1 Light Accent 6" w:uiPriority="46"/>
-    <w:lsdException w:name="Grid Table 2 Accent 6" w:uiPriority="47"/>
-    <w:lsdException w:name="Grid Table 3 Accent 6" w:uiPriority="48"/>
-    <w:lsdException w:name="Grid Table 4 Accent 6" w:uiPriority="49"/>
-    <w:lsdException w:name="Grid Table 5 Dark Accent 6" w:uiPriority="50"/>
-    <w:lsdException w:name="Grid Table 6 Colorful Accent 6" w:uiPriority="51"/>
-    <w:lsdException w:name="Grid Table 7 Colorful Accent 6" w:uiPriority="52"/>
-    <w:lsdException w:name="List Table 1 Light" w:uiPriority="46"/>
-    <w:lsdException w:name="List Table 2" w:uiPriority="47"/>
-    <w:lsdException w:name="List Table 3" w:uiPriority="48"/>
-    <w:lsdException w:name="List Table 4" w:uiPriority="49"/>
-    <w:lsdException w:name="List Table 5 Dark" w:uiPriority="50"/>
-    <w:lsdException w:name="List Table 6 Colorful" w:uiPriority="51"/>
-    <w:lsdException w:name="List Table 7 Colorful" w:uiPriority="52"/>
-    <w:lsdException w:name="List Table 1 Light Accent 1" w:uiPriority="46"/>
-    <w:lsdException w:name="List Table 2 Accent 1" w:uiPriority="47"/>
-    <w:lsdException w:name="List Table 3 Accent 1" w:uiPriority="48"/>
-    <w:lsdException w:name="List Table 4 Accent 1" w:uiPriority="49"/>
-    <w:lsdException w:name="List Table 5 Dark Accent 1" w:uiPriority="50"/>
-    <w:lsdException w:name="List Table 6 Colorful Accent 1" w:uiPriority="51"/>
-    <w:lsdException w:name="List Table 7 Colorful Accent 1" w:uiPriority="52"/>
-    <w:lsdException w:name="List Table 1 Light Accent 2" w:uiPriority="46"/>
-    <w:lsdException w:name="List Table 2 Accent 2" w:uiPriority="47"/>
-    <w:lsdException w:name="List Table 3 Accent 2" w:uiPriority="48"/>
-    <w:lsdException w:name="List Table 4 Accent 2" w:uiPriority="49"/>
-    <w:lsdException w:name="List Table 5 Dark Accent 2" w:uiPriority="50"/>
-    <w:lsdException w:name="List Table 6 Colorful Accent 2" w:uiPriority="51"/>
-    <w:lsdException w:name="List Table 7 Colorful Accent 2" w:uiPriority="52"/>
-    <w:lsdException w:name="List Table 1 Light Accent 3" w:uiPriority="46"/>
-    <w:lsdException w:name="List Table 2 Accent 3" w:uiPriority="47"/>
-    <w:lsdException w:name="List Table 3 Accent 3" w:uiPriority="48"/>
-    <w:lsdException w:name="List Table 4 Accent 3" w:uiPriority="49"/>
-    <w:lsdException w:name="List Table 5 Dark Accent 3" w:uiPriority="50"/>
-    <w:lsdException w:name="List Table 6 Colorful Accent 3" w:uiPriority="51"/>
-    <w:lsdException w:name="List Table 7 Colorful Accent 3" w:uiPriority="52"/>
-    <w:lsdException w:name="List Table 1 Light Accent 4" w:uiPriority="46"/>
-    <w:lsdException w:name="List Table 2 Accent 4" w:uiPriority="47"/>
-    <w:lsdException w:name="List Table 3 Accent 4" w:uiPriority="48"/>
-    <w:lsdException w:name="List Table 4 Accent 4" w:uiPriority="49"/>
-    <w:lsdException w:name="List Table 5 Dark Accent 4" w:uiPriority="50"/>
-    <w:lsdException w:name="List Table 6 Colorful Accent 4" w:uiPriority="51"/>
-    <w:lsdException w:name="List Table 7 Colorful Accent 4" w:uiPriority="52"/>
-    <w:lsdException w:name="List Table 1 Light Accent 5" w:uiPriority="46"/>
-    <w:lsdException w:name="List Table 2 Accent 5" w:uiPriority="47"/>
-    <w:lsdException w:name="List Table 3 Accent 5" w:uiPriority="48"/>
-    <w:lsdException w:name="List Table 4 Accent 5" w:uiPriority="49"/>
-    <w:lsdException w:name="List Table 5 Dark Accent 5" w:uiPriority="50"/>
-    <w:lsdException w:name="List Table 6 Colorful Accent 5" w:uiPriority="51"/>
-    <w:lsdException w:name="List Table 7 Colorful Accent 5" w:uiPriority="52"/>
-    <w:lsdException w:name="List Table 1 Light Accent 6" w:uiPriority="46"/>
-    <w:lsdException w:name="List Table 2 Accent 6" w:uiPriority="47"/>
-    <w:lsdException w:name="List Table 3 Accent 6" w:uiPriority="48"/>
-    <w:lsdException w:name="List Table 4 Accent 6" w:uiPriority="49"/>
-    <w:lsdException w:name="List Table 5 Dark Accent 6" w:uiPriority="50"/>
-    <w:lsdException w:name="List Table 6 Colorful Accent 6" w:uiPriority="51"/>
-    <w:lsdException w:name="List Table 7 Colorful Accent 6" w:uiPriority="52"/>
-    <w:lsdException w:name="Mention" w:semiHidden="1" w:unhideWhenUsed="1"/>
-    <w:lsdException w:name="Smart Hyperlink" w:semiHidden="1" w:unhideWhenUsed="1"/>
-    <w:lsdException w:name="Hashtag" w:semiHidden="1" w:unhideWhenUsed="1"/>
-    <w:lsdException w:name="Unresolved Mention" w:semiHidden="1" w:unhideWhenUsed="1"/>
-    <w:lsdException w:name="Smart Link" w:semiHidden="1" w:unhideWhenUsed="1"/>
+  <w:latentStyles w:defLockedState="0" w:defUIPriority="99" w:defSemiHidden="1" w:defUnhideWhenUsed="1" w:defQFormat="0" w:count="276">
+    <w:lsdException w:name="Normal" w:semiHidden="0" w:uiPriority="0" w:unhideWhenUsed="0" w:qFormat="1"/>
+    <w:lsdException w:name="heading 1" w:semiHidden="0" w:uiPriority="9" w:unhideWhenUsed="0" w:qFormat="1"/>
+    <w:lsdException w:name="heading 2" w:uiPriority="9" w:qFormat="1"/>
+    <w:lsdException w:name="heading 3" w:uiPriority="9" w:qFormat="1"/>
+    <w:lsdException w:name="heading 4" w:uiPriority="9" w:qFormat="1"/>
+    <w:lsdException w:name="heading 5" w:uiPriority="9" w:qFormat="1"/>
+    <w:lsdException w:name="heading 6" w:uiPriority="9" w:qFormat="1"/>
+    <w:lsdException w:name="heading 7" w:uiPriority="9" w:qFormat="1"/>
+    <w:lsdException w:name="heading 8" w:uiPriority="9" w:qFormat="1"/>
+    <w:lsdException w:name="heading 9" w:uiPriority="9" w:qFormat="1"/>
+    <w:lsdException w:name="toc 1" w:uiPriority="39"/>
+    <w:lsdException w:name="toc 2" w:uiPriority="39"/>
+    <w:lsdException w:name="toc 3" w:uiPriority="39"/>
+    <w:lsdException w:name="toc 4" w:uiPriority="39"/>
+    <w:lsdException w:name="toc 5" w:uiPriority="39"/>
+    <w:lsdException w:name="toc 6" w:uiPriority="39"/>
+    <w:lsdException w:name="toc 7" w:uiPriority="39"/>
+    <w:lsdException w:name="toc 8" w:uiPriority="39"/>
+    <w:lsdException w:name="toc 9" w:uiPriority="39"/>
+    <w:lsdException w:name="caption" w:uiPriority="35" w:qFormat="1"/>
+    <w:lsdException w:name="footnote reference" w:unhideWhenUsed="0"/>
+    <w:lsdException w:name="Title" w:semiHidden="0" w:uiPriority="10" w:unhideWhenUsed="0" w:qFormat="1"/>
+    <w:lsdException w:name="Default Paragraph Font" w:uiPriority="1"/>
+    <w:lsdException w:name="Subtitle" w:semiHidden="0" w:uiPriority="11" w:unhideWhenUsed="0" w:qFormat="1"/>
+    <w:lsdException w:name="Strong" w:semiHidden="0" w:uiPriority="22" w:unhideWhenUsed="0" w:qFormat="1"/>
+    <w:lsdException w:name="Emphasis" w:semiHidden="0" w:uiPriority="20" w:unhideWhenUsed="0" w:qFormat="1"/>
+    <w:lsdException w:name="Table Grid" w:semiHidden="0" w:uiPriority="59" w:unhideWhenUsed="0"/>
+    <w:lsdException w:name="Note Level 1" w:semiHidden="0" w:unhideWhenUsed="0"/>
+    <w:lsdException w:name="Note Level 2" w:semiHidden="0" w:unhideWhenUsed="0"/>
+    <w:lsdException w:name="Note Level 3" w:semiHidden="0" w:unhideWhenUsed="0"/>
+    <w:lsdException w:name="Note Level 4" w:semiHidden="0" w:unhideWhenUsed="0"/>
+    <w:lsdException w:name="Note Level 5" w:semiHidden="0" w:unhideWhenUsed="0"/>
+    <w:lsdException w:name="Note Level 6" w:semiHidden="0" w:unhideWhenUsed="0"/>
+    <w:lsdException w:name="Note Level 7" w:semiHidden="0" w:unhideWhenUsed="0"/>
+    <w:lsdException w:name="Note Level 8" w:semiHidden="0" w:unhideWhenUsed="0"/>
+    <w:lsdException w:name="Note Level 9" w:semiHidden="0" w:unhideWhenUsed="0"/>
+    <w:lsdException w:name="Placeholder Text" w:unhideWhenUsed="0"/>
+    <w:lsdException w:name="No Spacing" w:semiHidden="0" w:uiPriority="1" w:unhideWhenUsed="0" w:qFormat="1"/>
+    <w:lsdException w:name="Light Shading" w:semiHidden="0" w:uiPriority="60" w:unhideWhenUsed="0"/>
+    <w:lsdException w:name="Light List" w:semiHidden="0" w:uiPriority="61" w:unhideWhenUsed="0"/>
+    <w:lsdException w:name="Light Grid" w:semiHidden="0" w:uiPriority="62" w:unhideWhenUsed="0"/>
+    <w:lsdException w:name="Medium Shading 1" w:semiHidden="0" w:uiPriority="63" w:unhideWhenUsed="0"/>
+    <w:lsdException w:name="Medium Shading 2" w:semiHidden="0" w:uiPriority="64" w:unhideWhenUsed="0"/>
+    <w:lsdException w:name="Medium List 1" w:semiHidden="0" w:uiPriority="65" w:unhideWhenUsed="0"/>
+    <w:lsdException w:name="Medium List 2" w:semiHidden="0" w:uiPriority="66" w:unhideWhenUsed="0"/>
+    <w:lsdException w:name="Medium Grid 1" w:semiHidden="0" w:uiPriority="67" w:unhideWhenUsed="0"/>
+    <w:lsdException w:name="Medium Grid 2" w:semiHidden="0" w:uiPriority="68" w:unhideWhenUsed="0"/>
+    <w:lsdException w:name="Medium Grid 3" w:semiHidden="0" w:uiPriority="69" w:unhideWhenUsed="0"/>
+    <w:lsdException w:name="Dark List" w:semiHidden="0" w:uiPriority="70" w:unhideWhenUsed="0"/>
+    <w:lsdException w:name="Colorful Shading" w:semiHidden="0" w:uiPriority="71" w:unhideWhenUsed="0"/>
+    <w:lsdException w:name="Colorful List" w:semiHidden="0" w:uiPriority="72" w:unhideWhenUsed="0"/>
+    <w:lsdException w:name="Colorful Grid" w:semiHidden="0" w:uiPriority="73" w:unhideWhenUsed="0"/>
+    <w:lsdException w:name="Light Shading Accent 1" w:semiHidden="0" w:uiPriority="60" w:unhideWhenUsed="0"/>
+    <w:lsdException w:name="Light List Accent 1" w:semiHidden="0" w:uiPriority="61" w:unhideWhenUsed="0"/>
+    <w:lsdException w:name="Light Grid Accent 1" w:semiHidden="0" w:uiPriority="62" w:unhideWhenUsed="0"/>
+    <w:lsdException w:name="Medium Shading 1 Accent 1" w:semiHidden="0" w:uiPriority="63" w:unhideWhenUsed="0"/>
+    <w:lsdException w:name="Medium Shading 2 Accent 1" w:semiHidden="0" w:uiPriority="64" w:unhideWhenUsed="0"/>
+    <w:lsdException w:name="Medium List 1 Accent 1" w:semiHidden="0" w:uiPriority="65" w:unhideWhenUsed="0"/>
+    <w:lsdException w:name="Revision" w:unhideWhenUsed="0"/>
+    <w:lsdException w:name="List Paragraph" w:semiHidden="0" w:uiPriority="34" w:unhideWhenUsed="0" w:qFormat="1"/>
+    <w:lsdException w:name="Quote" w:semiHidden="0" w:uiPriority="29" w:unhideWhenUsed="0" w:qFormat="1"/>
+    <w:lsdException w:name="Intense Quote" w:semiHidden="0" w:uiPriority="30" w:unhideWhenUsed="0" w:qFormat="1"/>
+    <w:lsdException w:name="Medium List 2 Accent 1" w:semiHidden="0" w:uiPriority="66" w:unhideWhenUsed="0"/>
+    <w:lsdException w:name="Medium Grid 1 Accent 1" w:semiHidden="0" w:uiPriority="67" w:unhideWhenUsed="0"/>
+    <w:lsdException w:name="Medium Grid 2 Accent 1" w:semiHidden="0" w:uiPriority="68" w:unhideWhenUsed="0"/>
+    <w:lsdException w:name="Medium Grid 3 Accent 1" w:semiHidden="0" w:uiPriority="69" w:unhideWhenUsed="0"/>
+    <w:lsdException w:name="Dark List Accent 1" w:semiHidden="0" w:uiPriority="70" w:unhideWhenUsed="0"/>
+    <w:lsdException w:name="Colorful Shading Accent 1" w:semiHidden="0" w:uiPriority="71" w:unhideWhenUsed="0"/>
+    <w:lsdException w:name="Colorful List Accent 1" w:semiHidden="0" w:uiPriority="72" w:unhideWhenUsed="0"/>
+    <w:lsdException w:name="Colorful Grid Accent 1" w:semiHidden="0" w:uiPriority="73" w:unhideWhenUsed="0"/>
+    <w:lsdException w:name="Light Shading Accent 2" w:semiHidden="0" w:uiPriority="60" w:unhideWhenUsed="0"/>
+    <w:lsdException w:name="Light List Accent 2" w:semiHidden="0" w:uiPriority="61" w:unhideWhenUsed="0"/>
+    <w:lsdException w:name="Light Grid Accent 2" w:semiHidden="0" w:uiPriority="62" w:unhideWhenUsed="0"/>
+    <w:lsdException w:name="Medium Shading 1 Accent 2" w:semiHidden="0" w:uiPriority="63" w:unhideWhenUsed="0"/>
+    <w:lsdException w:name="Medium Shading 2 Accent 2" w:semiHidden="0" w:uiPriority="64" w:unhideWhenUsed="0"/>
+    <w:lsdException w:name="Medium List 1 Accent 2" w:semiHidden="0" w:uiPriority="65" w:unhideWhenUsed="0"/>
+    <w:lsdException w:name="Medium List 2 Accent 2" w:semiHidden="0" w:uiPriority="66" w:unhideWhenUsed="0"/>
+    <w:lsdException w:name="Medium Grid 1 Accent 2" w:semiHidden="0" w:uiPriority="67" w:unhideWhenUsed="0"/>
+    <w:lsdException w:name="Medium Grid 2 Accent 2" w:semiHidden="0" w:uiPriority="68" w:unhideWhenUsed="0"/>
+    <w:lsdException w:name="Medium Grid 3 Accent 2" w:semiHidden="0" w:uiPriority="69" w:unhideWhenUsed="0"/>
+    <w:lsdException w:name="Dark List Accent 2" w:semiHidden="0" w:uiPriority="70" w:unhideWhenUsed="0"/>
+    <w:lsdException w:name="Colorful Shading Accent 2" w:semiHidden="0" w:uiPriority="71" w:unhideWhenUsed="0"/>
+    <w:lsdException w:name="Colorful List Accent 2" w:semiHidden="0" w:uiPriority="72" w:unhideWhenUsed="0"/>
+    <w:lsdException w:name="Colorful Grid Accent 2" w:semiHidden="0" w:uiPriority="73" w:unhideWhenUsed="0"/>
+    <w:lsdException w:name="Light Shading Accent 3" w:semiHidden="0" w:uiPriority="60" w:unhideWhenUsed="0"/>
+    <w:lsdException w:name="Light List Accent 3" w:semiHidden="0" w:uiPriority="61" w:unhideWhenUsed="0"/>
+    <w:lsdException w:name="Light Grid Accent 3" w:semiHidden="0" w:uiPriority="62" w:unhideWhenUsed="0"/>
+    <w:lsdException w:name="Medium Shading 1 Accent 3" w:semiHidden="0" w:uiPriority="63" w:unhideWhenUsed="0"/>
+    <w:lsdException w:name="Medium Shading 2 Accent 3" w:semiHidden="0" w:uiPriority="64" w:unhideWhenUsed="0"/>
+    <w:lsdException w:name="Medium List 1 Accent 3" w:semiHidden="0" w:uiPriority="65" w:unhideWhenUsed="0"/>
+    <w:lsdException w:name="Medium List 2 Accent 3" w:semiHidden="0" w:uiPriority="66" w:unhideWhenUsed="0"/>
+    <w:lsdException w:name="Medium Grid 1 Accent 3" w:semiHidden="0" w:uiPriority="67" w:unhideWhenUsed="0"/>
+    <w:lsdException w:name="Medium Grid 2 Accent 3" w:semiHidden="0" w:uiPriority="68" w:unhideWhenUsed="0"/>
+    <w:lsdException w:name="Medium Grid 3 Accent 3" w:semiHidden="0" w:uiPriority="69" w:unhideWhenUsed="0"/>
+    <w:lsdException w:name="Dark List Accent 3" w:semiHidden="0" w:uiPriority="70" w:unhideWhenUsed="0"/>
+    <w:lsdException w:name="Colorful Shading Accent 3" w:semiHidden="0" w:uiPriority="71" w:unhideWhenUsed="0"/>
+    <w:lsdException w:name="Colorful List Accent 3" w:semiHidden="0" w:uiPriority="72" w:unhideWhenUsed="0"/>
+    <w:lsdException w:name="Colorful Grid Accent 3" w:semiHidden="0" w:uiPriority="73" w:unhideWhenUsed="0"/>
+    <w:lsdException w:name="Light Shading Accent 4" w:semiHidden="0" w:uiPriority="60" w:unhideWhenUsed="0"/>
+    <w:lsdException w:name="Light List Accent 4" w:semiHidden="0" w:uiPriority="61" w:unhideWhenUsed="0"/>
+    <w:lsdException w:name="Light Grid Accent 4" w:semiHidden="0" w:uiPriority="62" w:unhideWhenUsed="0"/>
+    <w:lsdException w:name="Medium Shading 1 Accent 4" w:semiHidden="0" w:uiPriority="63" w:unhideWhenUsed="0"/>
+    <w:lsdException w:name="Medium Shading 2 Accent 4" w:semiHidden="0" w:uiPriority="64" w:unhideWhenUsed="0"/>
+    <w:lsdException w:name="Medium List 1 Accent 4" w:semiHidden="0" w:uiPriority="65" w:unhideWhenUsed="0"/>
+    <w:lsdException w:name="Medium List 2 Accent 4" w:semiHidden="0" w:uiPriority="66" w:unhideWhenUsed="0"/>
+    <w:lsdException w:name="Medium Grid 1 Accent 4" w:semiHidden="0" w:uiPriority="67" w:unhideWhenUsed="0"/>
+    <w:lsdException w:name="Medium Grid 2 Accent 4" w:semiHidden="0" w:uiPriority="68" w:unhideWhenUsed="0"/>
+    <w:lsdException w:name="Medium Grid 3 Accent 4" w:semiHidden="0" w:uiPriority="69" w:unhideWhenUsed="0"/>
+    <w:lsdException w:name="Dark List Accent 4" w:semiHidden="0" w:uiPriority="70" w:unhideWhenUsed="0"/>
+    <w:lsdException w:name="Colorful Shading Accent 4" w:semiHidden="0" w:uiPriority="71" w:unhideWhenUsed="0"/>
+    <w:lsdException w:name="Colorful List Accent 4" w:semiHidden="0" w:uiPriority="72" w:unhideWhenUsed="0"/>
+    <w:lsdException w:name="Colorful Grid Accent 4" w:semiHidden="0" w:uiPriority="73" w:unhideWhenUsed="0"/>
+    <w:lsdException w:name="Light Shading Accent 5" w:semiHidden="0" w:uiPriority="60" w:unhideWhenUsed="0"/>
+    <w:lsdException w:name="Light List Accent 5" w:semiHidden="0" w:uiPriority="61" w:unhideWhenUsed="0"/>
+    <w:lsdException w:name="Light Grid Accent 5" w:semiHidden="0" w:uiPriority="62" w:unhideWhenUsed="0"/>
+    <w:lsdException w:name="Medium Shading 1 Accent 5" w:semiHidden="0" w:uiPriority="63" w:unhideWhenUsed="0"/>
+    <w:lsdException w:name="Medium Shading 2 Accent 5" w:semiHidden="0" w:uiPriority="64" w:unhideWhenUsed="0"/>
+    <w:lsdException w:name="Medium List 1 Accent 5" w:semiHidden="0" w:uiPriority="65" w:unhideWhenUsed="0"/>
+    <w:lsdException w:name="Medium List 2 Accent 5" w:semiHidden="0" w:uiPriority="66" w:unhideWhenUsed="0"/>
+    <w:lsdException w:name="Medium Grid 1 Accent 5" w:semiHidden="0" w:uiPriority="67" w:unhideWhenUsed="0"/>
+    <w:lsdException w:name="Medium Grid 2 Accent 5" w:semiHidden="0" w:uiPriority="68" w:unhideWhenUsed="0"/>
+    <w:lsdException w:name="Medium Grid 3 Accent 5" w:semiHidden="0" w:uiPriority="69" w:unhideWhenUsed="0"/>
+    <w:lsdException w:name="Dark List Accent 5" w:semiHidden="0" w:uiPriority="70" w:unhideWhenUsed="0"/>
+    <w:lsdException w:name="Colorful Shading Accent 5" w:semiHidden="0" w:uiPriority="71" w:unhideWhenUsed="0"/>
+    <w:lsdException w:name="Colorful List Accent 5" w:semiHidden="0" w:uiPriority="72" w:unhideWhenUsed="0"/>
+    <w:lsdException w:name="Colorful Grid Accent 5" w:semiHidden="0" w:uiPriority="73" w:unhideWhenUsed="0"/>
+    <w:lsdException w:name="Light Shading Accent 6" w:semiHidden="0" w:uiPriority="60" w:unhideWhenUsed="0"/>
+    <w:lsdException w:name="Light List Accent 6" w:semiHidden="0" w:uiPriority="61" w:unhideWhenUsed="0"/>
+    <w:lsdException w:name="Light Grid Accent 6" w:semiHidden="0" w:uiPriority="62" w:unhideWhenUsed="0"/>
+    <w:lsdException w:name="Medium Shading 1 Accent 6" w:semiHidden="0" w:uiPriority="63" w:unhideWhenUsed="0"/>
+    <w:lsdException w:name="Medium Shading 2 Accent 6" w:semiHidden="0" w:uiPriority="64" w:unhideWhenUsed="0"/>
+    <w:lsdException w:name="Medium List 1 Accent 6" w:semiHidden="0" w:uiPriority="65" w:unhideWhenUsed="0"/>
+    <w:lsdException w:name="Medium List 2 Accent 6" w:semiHidden="0" w:uiPriority="66" w:unhideWhenUsed="0"/>
+    <w:lsdException w:name="Medium Grid 1 Accent 6" w:semiHidden="0" w:uiPriority="67" w:unhideWhenUsed="0"/>
+    <w:lsdException w:name="Medium Grid 2 Accent 6" w:semiHidden="0" w:uiPriority="68" w:unhideWhenUsed="0"/>
+    <w:lsdException w:name="Medium Grid 3 Accent 6" w:semiHidden="0" w:uiPriority="69" w:unhideWhenUsed="0"/>
+    <w:lsdException w:name="Dark List Accent 6" w:semiHidden="0" w:uiPriority="70" w:unhideWhenUsed="0"/>
+    <w:lsdException w:name="Colorful Shading Accent 6" w:semiHidden="0" w:uiPriority="71" w:unhideWhenUsed="0"/>
+    <w:lsdException w:name="Colorful List Accent 6" w:semiHidden="0" w:uiPriority="72" w:unhideWhenUsed="0"/>
+    <w:lsdException w:name="Colorful Grid Accent 6" w:semiHidden="0" w:uiPriority="73" w:unhideWhenUsed="0"/>
+    <w:lsdException w:name="Subtle Emphasis" w:semiHidden="0" w:uiPriority="19" w:unhideWhenUsed="0" w:qFormat="1"/>
+    <w:lsdException w:name="Intense Emphasis" w:semiHidden="0" w:uiPriority="21" w:unhideWhenUsed="0" w:qFormat="1"/>
+    <w:lsdException w:name="Subtle Reference" w:semiHidden="0" w:uiPriority="31" w:unhideWhenUsed="0" w:qFormat="1"/>
+    <w:lsdException w:name="Intense Reference" w:semiHidden="0" w:uiPriority="32" w:unhideWhenUsed="0" w:qFormat="1"/>
+    <w:lsdException w:name="Book Title" w:semiHidden="0" w:uiPriority="33" w:unhideWhenUsed="0" w:qFormat="1"/>
+    <w:lsdException w:name="Bibliography" w:uiPriority="37"/>
+    <w:lsdException w:name="TOC Heading" w:uiPriority="39" w:qFormat="1"/>
   </w:latentStyles>
   <w:style w:type="paragraph" w:default="1" w:styleId="Normal">
     <w:name w:val="Normal"/>
@@ -9307,7 +9011,428 @@
       <w:u w:val="single"/>
     </w:rPr>
   </w:style>
-  <w:style w:type="character" w:styleId="UnresolvedMention">
+  <w:style w:type="character" w:customStyle="1" w:styleId="UnresolvedMention">
+    <w:name w:val="Unresolved Mention"/>
+    <w:basedOn w:val="DefaultParagraphFont"/>
+    <w:uiPriority w:val="99"/>
+    <w:semiHidden/>
+    <w:unhideWhenUsed/>
+    <w:rsid w:val="00473051"/>
+    <w:rPr>
+      <w:color w:val="605E5C"/>
+      <w:shd w:val="clear" w:color="auto" w:fill="E1DFDD"/>
+    </w:rPr>
+  </w:style>
+</w:styles>
+</file>
+
+<file path=word/stylesWithEffects.xml><?xml version="1.0" encoding="utf-8"?>
+<w:styles xmlns:wpc="http://schemas.microsoft.com/office/word/2010/wordprocessingCanvas" xmlns:mo="http://schemas.microsoft.com/office/mac/office/2008/main" xmlns:mc="http://schemas.openxmlformats.org/markup-compatibility/2006" xmlns:mv="urn:schemas-microsoft-com:mac:vml" xmlns:o="urn:schemas-microsoft-com:office:office" xmlns:r="http://schemas.openxmlformats.org/officeDocument/2006/relationships" xmlns:m="http://schemas.openxmlformats.org/officeDocument/2006/math" xmlns:v="urn:schemas-microsoft-com:vml" xmlns:wp14="http://schemas.microsoft.com/office/word/2010/wordprocessingDrawing" xmlns:wp="http://schemas.openxmlformats.org/drawingml/2006/wordprocessingDrawing" xmlns:w10="urn:schemas-microsoft-com:office:word" xmlns:w="http://schemas.openxmlformats.org/wordprocessingml/2006/main" xmlns:w14="http://schemas.microsoft.com/office/word/2010/wordml" xmlns:wpg="http://schemas.microsoft.com/office/word/2010/wordprocessingGroup" xmlns:wpi="http://schemas.microsoft.com/office/word/2010/wordprocessingInk" xmlns:wne="http://schemas.microsoft.com/office/word/2006/wordml" xmlns:wps="http://schemas.microsoft.com/office/word/2010/wordprocessingShape" mc:Ignorable="w14 wp14">
+  <w:docDefaults>
+    <w:rPrDefault>
+      <w:rPr>
+        <w:rFonts w:asciiTheme="minorHAnsi" w:eastAsiaTheme="minorEastAsia" w:hAnsiTheme="minorHAnsi" w:cstheme="minorBidi"/>
+        <w:sz w:val="22"/>
+        <w:szCs w:val="22"/>
+        <w:lang w:val="en-CA" w:eastAsia="en-CA" w:bidi="ar-SA"/>
+      </w:rPr>
+    </w:rPrDefault>
+    <w:pPrDefault>
+      <w:pPr>
+        <w:spacing w:after="200" w:line="276" w:lineRule="auto"/>
+      </w:pPr>
+    </w:pPrDefault>
+  </w:docDefaults>
+  <w:latentStyles w:defLockedState="0" w:defUIPriority="99" w:defSemiHidden="1" w:defUnhideWhenUsed="1" w:defQFormat="0" w:count="276">
+    <w:lsdException w:name="Normal" w:semiHidden="0" w:uiPriority="0" w:unhideWhenUsed="0" w:qFormat="1"/>
+    <w:lsdException w:name="heading 1" w:semiHidden="0" w:uiPriority="9" w:unhideWhenUsed="0" w:qFormat="1"/>
+    <w:lsdException w:name="heading 2" w:uiPriority="9" w:qFormat="1"/>
+    <w:lsdException w:name="heading 3" w:uiPriority="9" w:qFormat="1"/>
+    <w:lsdException w:name="heading 4" w:uiPriority="9" w:qFormat="1"/>
+    <w:lsdException w:name="heading 5" w:uiPriority="9" w:qFormat="1"/>
+    <w:lsdException w:name="heading 6" w:uiPriority="9" w:qFormat="1"/>
+    <w:lsdException w:name="heading 7" w:uiPriority="9" w:qFormat="1"/>
+    <w:lsdException w:name="heading 8" w:uiPriority="9" w:qFormat="1"/>
+    <w:lsdException w:name="heading 9" w:uiPriority="9" w:qFormat="1"/>
+    <w:lsdException w:name="toc 1" w:uiPriority="39"/>
+    <w:lsdException w:name="toc 2" w:uiPriority="39"/>
+    <w:lsdException w:name="toc 3" w:uiPriority="39"/>
+    <w:lsdException w:name="toc 4" w:uiPriority="39"/>
+    <w:lsdException w:name="toc 5" w:uiPriority="39"/>
+    <w:lsdException w:name="toc 6" w:uiPriority="39"/>
+    <w:lsdException w:name="toc 7" w:uiPriority="39"/>
+    <w:lsdException w:name="toc 8" w:uiPriority="39"/>
+    <w:lsdException w:name="toc 9" w:uiPriority="39"/>
+    <w:lsdException w:name="caption" w:uiPriority="35" w:qFormat="1"/>
+    <w:lsdException w:name="footnote reference" w:unhideWhenUsed="0"/>
+    <w:lsdException w:name="Title" w:semiHidden="0" w:uiPriority="10" w:unhideWhenUsed="0" w:qFormat="1"/>
+    <w:lsdException w:name="Default Paragraph Font" w:uiPriority="1"/>
+    <w:lsdException w:name="Subtitle" w:semiHidden="0" w:uiPriority="11" w:unhideWhenUsed="0" w:qFormat="1"/>
+    <w:lsdException w:name="Strong" w:semiHidden="0" w:uiPriority="22" w:unhideWhenUsed="0" w:qFormat="1"/>
+    <w:lsdException w:name="Emphasis" w:semiHidden="0" w:uiPriority="20" w:unhideWhenUsed="0" w:qFormat="1"/>
+    <w:lsdException w:name="Table Grid" w:semiHidden="0" w:uiPriority="59" w:unhideWhenUsed="0"/>
+    <w:lsdException w:name="Note Level 1" w:semiHidden="0" w:unhideWhenUsed="0"/>
+    <w:lsdException w:name="Note Level 2" w:semiHidden="0" w:unhideWhenUsed="0"/>
+    <w:lsdException w:name="Note Level 3" w:semiHidden="0" w:unhideWhenUsed="0"/>
+    <w:lsdException w:name="Note Level 4" w:semiHidden="0" w:unhideWhenUsed="0"/>
+    <w:lsdException w:name="Note Level 5" w:semiHidden="0" w:unhideWhenUsed="0"/>
+    <w:lsdException w:name="Note Level 6" w:semiHidden="0" w:unhideWhenUsed="0"/>
+    <w:lsdException w:name="Note Level 7" w:semiHidden="0" w:unhideWhenUsed="0"/>
+    <w:lsdException w:name="Note Level 8" w:semiHidden="0" w:unhideWhenUsed="0"/>
+    <w:lsdException w:name="Note Level 9" w:semiHidden="0" w:unhideWhenUsed="0"/>
+    <w:lsdException w:name="Placeholder Text" w:unhideWhenUsed="0"/>
+    <w:lsdException w:name="No Spacing" w:semiHidden="0" w:uiPriority="1" w:unhideWhenUsed="0" w:qFormat="1"/>
+    <w:lsdException w:name="Light Shading" w:semiHidden="0" w:uiPriority="60" w:unhideWhenUsed="0"/>
+    <w:lsdException w:name="Light List" w:semiHidden="0" w:uiPriority="61" w:unhideWhenUsed="0"/>
+    <w:lsdException w:name="Light Grid" w:semiHidden="0" w:uiPriority="62" w:unhideWhenUsed="0"/>
+    <w:lsdException w:name="Medium Shading 1" w:semiHidden="0" w:uiPriority="63" w:unhideWhenUsed="0"/>
+    <w:lsdException w:name="Medium Shading 2" w:semiHidden="0" w:uiPriority="64" w:unhideWhenUsed="0"/>
+    <w:lsdException w:name="Medium List 1" w:semiHidden="0" w:uiPriority="65" w:unhideWhenUsed="0"/>
+    <w:lsdException w:name="Medium List 2" w:semiHidden="0" w:uiPriority="66" w:unhideWhenUsed="0"/>
+    <w:lsdException w:name="Medium Grid 1" w:semiHidden="0" w:uiPriority="67" w:unhideWhenUsed="0"/>
+    <w:lsdException w:name="Medium Grid 2" w:semiHidden="0" w:uiPriority="68" w:unhideWhenUsed="0"/>
+    <w:lsdException w:name="Medium Grid 3" w:semiHidden="0" w:uiPriority="69" w:unhideWhenUsed="0"/>
+    <w:lsdException w:name="Dark List" w:semiHidden="0" w:uiPriority="70" w:unhideWhenUsed="0"/>
+    <w:lsdException w:name="Colorful Shading" w:semiHidden="0" w:uiPriority="71" w:unhideWhenUsed="0"/>
+    <w:lsdException w:name="Colorful List" w:semiHidden="0" w:uiPriority="72" w:unhideWhenUsed="0"/>
+    <w:lsdException w:name="Colorful Grid" w:semiHidden="0" w:uiPriority="73" w:unhideWhenUsed="0"/>
+    <w:lsdException w:name="Light Shading Accent 1" w:semiHidden="0" w:uiPriority="60" w:unhideWhenUsed="0"/>
+    <w:lsdException w:name="Light List Accent 1" w:semiHidden="0" w:uiPriority="61" w:unhideWhenUsed="0"/>
+    <w:lsdException w:name="Light Grid Accent 1" w:semiHidden="0" w:uiPriority="62" w:unhideWhenUsed="0"/>
+    <w:lsdException w:name="Medium Shading 1 Accent 1" w:semiHidden="0" w:uiPriority="63" w:unhideWhenUsed="0"/>
+    <w:lsdException w:name="Medium Shading 2 Accent 1" w:semiHidden="0" w:uiPriority="64" w:unhideWhenUsed="0"/>
+    <w:lsdException w:name="Medium List 1 Accent 1" w:semiHidden="0" w:uiPriority="65" w:unhideWhenUsed="0"/>
+    <w:lsdException w:name="Revision" w:unhideWhenUsed="0"/>
+    <w:lsdException w:name="List Paragraph" w:semiHidden="0" w:uiPriority="34" w:unhideWhenUsed="0" w:qFormat="1"/>
+    <w:lsdException w:name="Quote" w:semiHidden="0" w:uiPriority="29" w:unhideWhenUsed="0" w:qFormat="1"/>
+    <w:lsdException w:name="Intense Quote" w:semiHidden="0" w:uiPriority="30" w:unhideWhenUsed="0" w:qFormat="1"/>
+    <w:lsdException w:name="Medium List 2 Accent 1" w:semiHidden="0" w:uiPriority="66" w:unhideWhenUsed="0"/>
+    <w:lsdException w:name="Medium Grid 1 Accent 1" w:semiHidden="0" w:uiPriority="67" w:unhideWhenUsed="0"/>
+    <w:lsdException w:name="Medium Grid 2 Accent 1" w:semiHidden="0" w:uiPriority="68" w:unhideWhenUsed="0"/>
+    <w:lsdException w:name="Medium Grid 3 Accent 1" w:semiHidden="0" w:uiPriority="69" w:unhideWhenUsed="0"/>
+    <w:lsdException w:name="Dark List Accent 1" w:semiHidden="0" w:uiPriority="70" w:unhideWhenUsed="0"/>
+    <w:lsdException w:name="Colorful Shading Accent 1" w:semiHidden="0" w:uiPriority="71" w:unhideWhenUsed="0"/>
+    <w:lsdException w:name="Colorful List Accent 1" w:semiHidden="0" w:uiPriority="72" w:unhideWhenUsed="0"/>
+    <w:lsdException w:name="Colorful Grid Accent 1" w:semiHidden="0" w:uiPriority="73" w:unhideWhenUsed="0"/>
+    <w:lsdException w:name="Light Shading Accent 2" w:semiHidden="0" w:uiPriority="60" w:unhideWhenUsed="0"/>
+    <w:lsdException w:name="Light List Accent 2" w:semiHidden="0" w:uiPriority="61" w:unhideWhenUsed="0"/>
+    <w:lsdException w:name="Light Grid Accent 2" w:semiHidden="0" w:uiPriority="62" w:unhideWhenUsed="0"/>
+    <w:lsdException w:name="Medium Shading 1 Accent 2" w:semiHidden="0" w:uiPriority="63" w:unhideWhenUsed="0"/>
+    <w:lsdException w:name="Medium Shading 2 Accent 2" w:semiHidden="0" w:uiPriority="64" w:unhideWhenUsed="0"/>
+    <w:lsdException w:name="Medium List 1 Accent 2" w:semiHidden="0" w:uiPriority="65" w:unhideWhenUsed="0"/>
+    <w:lsdException w:name="Medium List 2 Accent 2" w:semiHidden="0" w:uiPriority="66" w:unhideWhenUsed="0"/>
+    <w:lsdException w:name="Medium Grid 1 Accent 2" w:semiHidden="0" w:uiPriority="67" w:unhideWhenUsed="0"/>
+    <w:lsdException w:name="Medium Grid 2 Accent 2" w:semiHidden="0" w:uiPriority="68" w:unhideWhenUsed="0"/>
+    <w:lsdException w:name="Medium Grid 3 Accent 2" w:semiHidden="0" w:uiPriority="69" w:unhideWhenUsed="0"/>
+    <w:lsdException w:name="Dark List Accent 2" w:semiHidden="0" w:uiPriority="70" w:unhideWhenUsed="0"/>
+    <w:lsdException w:name="Colorful Shading Accent 2" w:semiHidden="0" w:uiPriority="71" w:unhideWhenUsed="0"/>
+    <w:lsdException w:name="Colorful List Accent 2" w:semiHidden="0" w:uiPriority="72" w:unhideWhenUsed="0"/>
+    <w:lsdException w:name="Colorful Grid Accent 2" w:semiHidden="0" w:uiPriority="73" w:unhideWhenUsed="0"/>
+    <w:lsdException w:name="Light Shading Accent 3" w:semiHidden="0" w:uiPriority="60" w:unhideWhenUsed="0"/>
+    <w:lsdException w:name="Light List Accent 3" w:semiHidden="0" w:uiPriority="61" w:unhideWhenUsed="0"/>
+    <w:lsdException w:name="Light Grid Accent 3" w:semiHidden="0" w:uiPriority="62" w:unhideWhenUsed="0"/>
+    <w:lsdException w:name="Medium Shading 1 Accent 3" w:semiHidden="0" w:uiPriority="63" w:unhideWhenUsed="0"/>
+    <w:lsdException w:name="Medium Shading 2 Accent 3" w:semiHidden="0" w:uiPriority="64" w:unhideWhenUsed="0"/>
+    <w:lsdException w:name="Medium List 1 Accent 3" w:semiHidden="0" w:uiPriority="65" w:unhideWhenUsed="0"/>
+    <w:lsdException w:name="Medium List 2 Accent 3" w:semiHidden="0" w:uiPriority="66" w:unhideWhenUsed="0"/>
+    <w:lsdException w:name="Medium Grid 1 Accent 3" w:semiHidden="0" w:uiPriority="67" w:unhideWhenUsed="0"/>
+    <w:lsdException w:name="Medium Grid 2 Accent 3" w:semiHidden="0" w:uiPriority="68" w:unhideWhenUsed="0"/>
+    <w:lsdException w:name="Medium Grid 3 Accent 3" w:semiHidden="0" w:uiPriority="69" w:unhideWhenUsed="0"/>
+    <w:lsdException w:name="Dark List Accent 3" w:semiHidden="0" w:uiPriority="70" w:unhideWhenUsed="0"/>
+    <w:lsdException w:name="Colorful Shading Accent 3" w:semiHidden="0" w:uiPriority="71" w:unhideWhenUsed="0"/>
+    <w:lsdException w:name="Colorful List Accent 3" w:semiHidden="0" w:uiPriority="72" w:unhideWhenUsed="0"/>
+    <w:lsdException w:name="Colorful Grid Accent 3" w:semiHidden="0" w:uiPriority="73" w:unhideWhenUsed="0"/>
+    <w:lsdException w:name="Light Shading Accent 4" w:semiHidden="0" w:uiPriority="60" w:unhideWhenUsed="0"/>
+    <w:lsdException w:name="Light List Accent 4" w:semiHidden="0" w:uiPriority="61" w:unhideWhenUsed="0"/>
+    <w:lsdException w:name="Light Grid Accent 4" w:semiHidden="0" w:uiPriority="62" w:unhideWhenUsed="0"/>
+    <w:lsdException w:name="Medium Shading 1 Accent 4" w:semiHidden="0" w:uiPriority="63" w:unhideWhenUsed="0"/>
+    <w:lsdException w:name="Medium Shading 2 Accent 4" w:semiHidden="0" w:uiPriority="64" w:unhideWhenUsed="0"/>
+    <w:lsdException w:name="Medium List 1 Accent 4" w:semiHidden="0" w:uiPriority="65" w:unhideWhenUsed="0"/>
+    <w:lsdException w:name="Medium List 2 Accent 4" w:semiHidden="0" w:uiPriority="66" w:unhideWhenUsed="0"/>
+    <w:lsdException w:name="Medium Grid 1 Accent 4" w:semiHidden="0" w:uiPriority="67" w:unhideWhenUsed="0"/>
+    <w:lsdException w:name="Medium Grid 2 Accent 4" w:semiHidden="0" w:uiPriority="68" w:unhideWhenUsed="0"/>
+    <w:lsdException w:name="Medium Grid 3 Accent 4" w:semiHidden="0" w:uiPriority="69" w:unhideWhenUsed="0"/>
+    <w:lsdException w:name="Dark List Accent 4" w:semiHidden="0" w:uiPriority="70" w:unhideWhenUsed="0"/>
+    <w:lsdException w:name="Colorful Shading Accent 4" w:semiHidden="0" w:uiPriority="71" w:unhideWhenUsed="0"/>
+    <w:lsdException w:name="Colorful List Accent 4" w:semiHidden="0" w:uiPriority="72" w:unhideWhenUsed="0"/>
+    <w:lsdException w:name="Colorful Grid Accent 4" w:semiHidden="0" w:uiPriority="73" w:unhideWhenUsed="0"/>
+    <w:lsdException w:name="Light Shading Accent 5" w:semiHidden="0" w:uiPriority="60" w:unhideWhenUsed="0"/>
+    <w:lsdException w:name="Light List Accent 5" w:semiHidden="0" w:uiPriority="61" w:unhideWhenUsed="0"/>
+    <w:lsdException w:name="Light Grid Accent 5" w:semiHidden="0" w:uiPriority="62" w:unhideWhenUsed="0"/>
+    <w:lsdException w:name="Medium Shading 1 Accent 5" w:semiHidden="0" w:uiPriority="63" w:unhideWhenUsed="0"/>
+    <w:lsdException w:name="Medium Shading 2 Accent 5" w:semiHidden="0" w:uiPriority="64" w:unhideWhenUsed="0"/>
+    <w:lsdException w:name="Medium List 1 Accent 5" w:semiHidden="0" w:uiPriority="65" w:unhideWhenUsed="0"/>
+    <w:lsdException w:name="Medium List 2 Accent 5" w:semiHidden="0" w:uiPriority="66" w:unhideWhenUsed="0"/>
+    <w:lsdException w:name="Medium Grid 1 Accent 5" w:semiHidden="0" w:uiPriority="67" w:unhideWhenUsed="0"/>
+    <w:lsdException w:name="Medium Grid 2 Accent 5" w:semiHidden="0" w:uiPriority="68" w:unhideWhenUsed="0"/>
+    <w:lsdException w:name="Medium Grid 3 Accent 5" w:semiHidden="0" w:uiPriority="69" w:unhideWhenUsed="0"/>
+    <w:lsdException w:name="Dark List Accent 5" w:semiHidden="0" w:uiPriority="70" w:unhideWhenUsed="0"/>
+    <w:lsdException w:name="Colorful Shading Accent 5" w:semiHidden="0" w:uiPriority="71" w:unhideWhenUsed="0"/>
+    <w:lsdException w:name="Colorful List Accent 5" w:semiHidden="0" w:uiPriority="72" w:unhideWhenUsed="0"/>
+    <w:lsdException w:name="Colorful Grid Accent 5" w:semiHidden="0" w:uiPriority="73" w:unhideWhenUsed="0"/>
+    <w:lsdException w:name="Light Shading Accent 6" w:semiHidden="0" w:uiPriority="60" w:unhideWhenUsed="0"/>
+    <w:lsdException w:name="Light List Accent 6" w:semiHidden="0" w:uiPriority="61" w:unhideWhenUsed="0"/>
+    <w:lsdException w:name="Light Grid Accent 6" w:semiHidden="0" w:uiPriority="62" w:unhideWhenUsed="0"/>
+    <w:lsdException w:name="Medium Shading 1 Accent 6" w:semiHidden="0" w:uiPriority="63" w:unhideWhenUsed="0"/>
+    <w:lsdException w:name="Medium Shading 2 Accent 6" w:semiHidden="0" w:uiPriority="64" w:unhideWhenUsed="0"/>
+    <w:lsdException w:name="Medium List 1 Accent 6" w:semiHidden="0" w:uiPriority="65" w:unhideWhenUsed="0"/>
+    <w:lsdException w:name="Medium List 2 Accent 6" w:semiHidden="0" w:uiPriority="66" w:unhideWhenUsed="0"/>
+    <w:lsdException w:name="Medium Grid 1 Accent 6" w:semiHidden="0" w:uiPriority="67" w:unhideWhenUsed="0"/>
+    <w:lsdException w:name="Medium Grid 2 Accent 6" w:semiHidden="0" w:uiPriority="68" w:unhideWhenUsed="0"/>
+    <w:lsdException w:name="Medium Grid 3 Accent 6" w:semiHidden="0" w:uiPriority="69" w:unhideWhenUsed="0"/>
+    <w:lsdException w:name="Dark List Accent 6" w:semiHidden="0" w:uiPriority="70" w:unhideWhenUsed="0"/>
+    <w:lsdException w:name="Colorful Shading Accent 6" w:semiHidden="0" w:uiPriority="71" w:unhideWhenUsed="0"/>
+    <w:lsdException w:name="Colorful List Accent 6" w:semiHidden="0" w:uiPriority="72" w:unhideWhenUsed="0"/>
+    <w:lsdException w:name="Colorful Grid Accent 6" w:semiHidden="0" w:uiPriority="73" w:unhideWhenUsed="0"/>
+    <w:lsdException w:name="Subtle Emphasis" w:semiHidden="0" w:uiPriority="19" w:unhideWhenUsed="0" w:qFormat="1"/>
+    <w:lsdException w:name="Intense Emphasis" w:semiHidden="0" w:uiPriority="21" w:unhideWhenUsed="0" w:qFormat="1"/>
+    <w:lsdException w:name="Subtle Reference" w:semiHidden="0" w:uiPriority="31" w:unhideWhenUsed="0" w:qFormat="1"/>
+    <w:lsdException w:name="Intense Reference" w:semiHidden="0" w:uiPriority="32" w:unhideWhenUsed="0" w:qFormat="1"/>
+    <w:lsdException w:name="Book Title" w:semiHidden="0" w:uiPriority="33" w:unhideWhenUsed="0" w:qFormat="1"/>
+    <w:lsdException w:name="Bibliography" w:uiPriority="37"/>
+    <w:lsdException w:name="TOC Heading" w:uiPriority="39" w:qFormat="1"/>
+  </w:latentStyles>
+  <w:style w:type="paragraph" w:default="1" w:styleId="Normal">
+    <w:name w:val="Normal"/>
+    <w:qFormat/>
+    <w:rsid w:val="00A25BC8"/>
+    <w:pPr>
+      <w:widowControl w:val="0"/>
+      <w:autoSpaceDE w:val="0"/>
+      <w:autoSpaceDN w:val="0"/>
+      <w:adjustRightInd w:val="0"/>
+      <w:spacing w:after="0" w:line="240" w:lineRule="auto"/>
+    </w:pPr>
+    <w:rPr>
+      <w:rFonts w:ascii="Times New Roman" w:hAnsi="Times New Roman" w:cs="Times New Roman"/>
+      <w:sz w:val="24"/>
+      <w:szCs w:val="24"/>
+      <w:lang w:val="en-US"/>
+    </w:rPr>
+  </w:style>
+  <w:style w:type="character" w:default="1" w:styleId="DefaultParagraphFont">
+    <w:name w:val="Default Paragraph Font"/>
+    <w:uiPriority w:val="1"/>
+    <w:semiHidden/>
+    <w:unhideWhenUsed/>
+  </w:style>
+  <w:style w:type="table" w:default="1" w:styleId="TableNormal">
+    <w:name w:val="Normal Table"/>
+    <w:uiPriority w:val="99"/>
+    <w:semiHidden/>
+    <w:unhideWhenUsed/>
+    <w:tblPr>
+      <w:tblInd w:w="0" w:type="dxa"/>
+      <w:tblCellMar>
+        <w:top w:w="0" w:type="dxa"/>
+        <w:left w:w="108" w:type="dxa"/>
+        <w:bottom w:w="0" w:type="dxa"/>
+        <w:right w:w="108" w:type="dxa"/>
+      </w:tblCellMar>
+    </w:tblPr>
+  </w:style>
+  <w:style w:type="numbering" w:default="1" w:styleId="NoList">
+    <w:name w:val="No List"/>
+    <w:uiPriority w:val="99"/>
+    <w:semiHidden/>
+    <w:unhideWhenUsed/>
+  </w:style>
+  <w:style w:type="character" w:styleId="FootnoteReference">
+    <w:name w:val="footnote reference"/>
+    <w:uiPriority w:val="99"/>
+    <w:rsid w:val="00A25BC8"/>
+  </w:style>
+  <w:style w:type="character" w:customStyle="1" w:styleId="Hypertext">
+    <w:name w:val="Hypertext"/>
+    <w:uiPriority w:val="99"/>
+    <w:rsid w:val="00A25BC8"/>
+    <w:rPr>
+      <w:b/>
+      <w:bCs/>
+      <w:color w:val="008000"/>
+      <w:u w:val="single"/>
+    </w:rPr>
+  </w:style>
+  <w:style w:type="paragraph" w:styleId="Header">
+    <w:name w:val="header"/>
+    <w:basedOn w:val="Normal"/>
+    <w:link w:val="HeaderChar"/>
+    <w:uiPriority w:val="99"/>
+    <w:unhideWhenUsed/>
+    <w:rsid w:val="00C128AE"/>
+    <w:pPr>
+      <w:tabs>
+        <w:tab w:val="center" w:pos="4320"/>
+        <w:tab w:val="right" w:pos="8640"/>
+      </w:tabs>
+    </w:pPr>
+  </w:style>
+  <w:style w:type="character" w:customStyle="1" w:styleId="HeaderChar">
+    <w:name w:val="Header Char"/>
+    <w:basedOn w:val="DefaultParagraphFont"/>
+    <w:link w:val="Header"/>
+    <w:uiPriority w:val="99"/>
+    <w:rsid w:val="00C128AE"/>
+    <w:rPr>
+      <w:rFonts w:ascii="Times New Roman" w:hAnsi="Times New Roman" w:cs="Times New Roman"/>
+      <w:sz w:val="24"/>
+      <w:szCs w:val="24"/>
+      <w:lang w:val="en-US"/>
+    </w:rPr>
+  </w:style>
+  <w:style w:type="paragraph" w:styleId="Footer">
+    <w:name w:val="footer"/>
+    <w:basedOn w:val="Normal"/>
+    <w:link w:val="FooterChar"/>
+    <w:uiPriority w:val="99"/>
+    <w:unhideWhenUsed/>
+    <w:rsid w:val="00C128AE"/>
+    <w:pPr>
+      <w:tabs>
+        <w:tab w:val="center" w:pos="4320"/>
+        <w:tab w:val="right" w:pos="8640"/>
+      </w:tabs>
+    </w:pPr>
+  </w:style>
+  <w:style w:type="character" w:customStyle="1" w:styleId="FooterChar">
+    <w:name w:val="Footer Char"/>
+    <w:basedOn w:val="DefaultParagraphFont"/>
+    <w:link w:val="Footer"/>
+    <w:uiPriority w:val="99"/>
+    <w:rsid w:val="00C128AE"/>
+    <w:rPr>
+      <w:rFonts w:ascii="Times New Roman" w:hAnsi="Times New Roman" w:cs="Times New Roman"/>
+      <w:sz w:val="24"/>
+      <w:szCs w:val="24"/>
+      <w:lang w:val="en-US"/>
+    </w:rPr>
+  </w:style>
+  <w:style w:type="character" w:styleId="CommentReference">
+    <w:name w:val="annotation reference"/>
+    <w:basedOn w:val="DefaultParagraphFont"/>
+    <w:uiPriority w:val="99"/>
+    <w:semiHidden/>
+    <w:unhideWhenUsed/>
+    <w:rsid w:val="007646C8"/>
+    <w:rPr>
+      <w:sz w:val="18"/>
+      <w:szCs w:val="18"/>
+    </w:rPr>
+  </w:style>
+  <w:style w:type="paragraph" w:styleId="CommentText">
+    <w:name w:val="annotation text"/>
+    <w:basedOn w:val="Normal"/>
+    <w:link w:val="CommentTextChar"/>
+    <w:uiPriority w:val="99"/>
+    <w:semiHidden/>
+    <w:unhideWhenUsed/>
+    <w:rsid w:val="007646C8"/>
+  </w:style>
+  <w:style w:type="character" w:customStyle="1" w:styleId="CommentTextChar">
+    <w:name w:val="Comment Text Char"/>
+    <w:basedOn w:val="DefaultParagraphFont"/>
+    <w:link w:val="CommentText"/>
+    <w:uiPriority w:val="99"/>
+    <w:semiHidden/>
+    <w:rsid w:val="007646C8"/>
+    <w:rPr>
+      <w:rFonts w:ascii="Times New Roman" w:hAnsi="Times New Roman" w:cs="Times New Roman"/>
+      <w:sz w:val="24"/>
+      <w:szCs w:val="24"/>
+      <w:lang w:val="en-US"/>
+    </w:rPr>
+  </w:style>
+  <w:style w:type="paragraph" w:styleId="CommentSubject">
+    <w:name w:val="annotation subject"/>
+    <w:basedOn w:val="CommentText"/>
+    <w:next w:val="CommentText"/>
+    <w:link w:val="CommentSubjectChar"/>
+    <w:uiPriority w:val="99"/>
+    <w:semiHidden/>
+    <w:unhideWhenUsed/>
+    <w:rsid w:val="007646C8"/>
+    <w:rPr>
+      <w:b/>
+      <w:bCs/>
+      <w:sz w:val="20"/>
+      <w:szCs w:val="20"/>
+    </w:rPr>
+  </w:style>
+  <w:style w:type="character" w:customStyle="1" w:styleId="CommentSubjectChar">
+    <w:name w:val="Comment Subject Char"/>
+    <w:basedOn w:val="CommentTextChar"/>
+    <w:link w:val="CommentSubject"/>
+    <w:uiPriority w:val="99"/>
+    <w:semiHidden/>
+    <w:rsid w:val="007646C8"/>
+    <w:rPr>
+      <w:rFonts w:ascii="Times New Roman" w:hAnsi="Times New Roman" w:cs="Times New Roman"/>
+      <w:b/>
+      <w:bCs/>
+      <w:sz w:val="20"/>
+      <w:szCs w:val="20"/>
+      <w:lang w:val="en-US"/>
+    </w:rPr>
+  </w:style>
+  <w:style w:type="paragraph" w:styleId="BalloonText">
+    <w:name w:val="Balloon Text"/>
+    <w:basedOn w:val="Normal"/>
+    <w:link w:val="BalloonTextChar"/>
+    <w:uiPriority w:val="99"/>
+    <w:semiHidden/>
+    <w:unhideWhenUsed/>
+    <w:rsid w:val="007646C8"/>
+    <w:rPr>
+      <w:rFonts w:ascii="Lucida Grande" w:hAnsi="Lucida Grande" w:cs="Lucida Grande"/>
+      <w:sz w:val="18"/>
+      <w:szCs w:val="18"/>
+    </w:rPr>
+  </w:style>
+  <w:style w:type="character" w:customStyle="1" w:styleId="BalloonTextChar">
+    <w:name w:val="Balloon Text Char"/>
+    <w:basedOn w:val="DefaultParagraphFont"/>
+    <w:link w:val="BalloonText"/>
+    <w:uiPriority w:val="99"/>
+    <w:semiHidden/>
+    <w:rsid w:val="007646C8"/>
+    <w:rPr>
+      <w:rFonts w:ascii="Lucida Grande" w:hAnsi="Lucida Grande" w:cs="Lucida Grande"/>
+      <w:sz w:val="18"/>
+      <w:szCs w:val="18"/>
+      <w:lang w:val="en-US"/>
+    </w:rPr>
+  </w:style>
+  <w:style w:type="paragraph" w:styleId="ListParagraph">
+    <w:name w:val="List Paragraph"/>
+    <w:basedOn w:val="Normal"/>
+    <w:uiPriority w:val="34"/>
+    <w:qFormat/>
+    <w:rsid w:val="00E205A0"/>
+    <w:pPr>
+      <w:widowControl/>
+      <w:autoSpaceDE/>
+      <w:autoSpaceDN/>
+      <w:adjustRightInd/>
+      <w:ind w:left="720"/>
+      <w:contextualSpacing/>
+    </w:pPr>
+    <w:rPr>
+      <w:rFonts w:asciiTheme="minorHAnsi" w:hAnsiTheme="minorHAnsi" w:cstheme="minorBidi"/>
+      <w:lang w:eastAsia="en-US"/>
+    </w:rPr>
+  </w:style>
+  <w:style w:type="character" w:styleId="Hyperlink">
+    <w:name w:val="Hyperlink"/>
+    <w:basedOn w:val="DefaultParagraphFont"/>
+    <w:uiPriority w:val="99"/>
+    <w:unhideWhenUsed/>
+    <w:rsid w:val="003249E5"/>
+    <w:rPr>
+      <w:color w:val="0000FF"/>
+      <w:u w:val="single"/>
+    </w:rPr>
+  </w:style>
+  <w:style w:type="character" w:customStyle="1" w:styleId="UnresolvedMention">
     <w:name w:val="Unresolved Mention"/>
     <w:basedOn w:val="DefaultParagraphFont"/>
     <w:uiPriority w:val="99"/>
@@ -9610,7 +9735,7 @@
 </file>
 
 <file path=customXml/itemProps1.xml><?xml version="1.0" encoding="utf-8"?>
-<ds:datastoreItem xmlns:ds="http://schemas.openxmlformats.org/officeDocument/2006/customXml" ds:itemID="{F2AA9A66-F38B-4D4D-8728-CA9E2BD74857}">
+<ds:datastoreItem xmlns:ds="http://schemas.openxmlformats.org/officeDocument/2006/customXml" ds:itemID="{0CFDB8CD-3A05-6742-955D-0B30BF81369E}">
   <ds:schemaRefs>
     <ds:schemaRef ds:uri="http://schemas.openxmlformats.org/officeDocument/2006/bibliography"/>
   </ds:schemaRefs>

</xml_diff>